<commit_message>
add task8.ino and dhtmqtt.py for task 8
</commit_message>
<xml_diff>
--- a/Labs/CS3237 Lab 5/Lab 5 Report - A0233706J.docx
+++ b/Labs/CS3237 Lab 5/Lab 5 Report - A0233706J.docx
@@ -345,7 +345,18 @@
           <w:szCs w:val="21"/>
           <w:lang w:eastAsia="zh-CN"/>
         </w:rPr>
-        <w:t>on_message</w:t>
+        <w:t>on_</w:t>
+      </w:r>
+      <w:proofErr w:type="gramStart"/>
+      <w:r>
+        <w:rPr>
+          <w:rFonts w:ascii="Consolas" w:eastAsia="Times New Roman" w:hAnsi="Consolas" w:cs="Times New Roman"/>
+          <w:color w:val="DCDCAA"/>
+          <w:sz w:val="21"/>
+          <w:szCs w:val="21"/>
+          <w:lang w:eastAsia="zh-CN"/>
+        </w:rPr>
+        <w:t>message</w:t>
       </w:r>
       <w:proofErr w:type="spellEnd"/>
       <w:r>
@@ -358,6 +369,7 @@
         </w:rPr>
         <w:t>(</w:t>
       </w:r>
+      <w:proofErr w:type="gramEnd"/>
       <w:r>
         <w:rPr>
           <w:rFonts w:ascii="Consolas" w:eastAsia="Times New Roman" w:hAnsi="Consolas" w:cs="Times New Roman"/>
@@ -443,6 +455,7 @@
         </w:rPr>
         <w:t xml:space="preserve">    </w:t>
       </w:r>
+      <w:proofErr w:type="gramStart"/>
       <w:r>
         <w:rPr>
           <w:rFonts w:ascii="Consolas" w:eastAsia="Times New Roman" w:hAnsi="Consolas" w:cs="Times New Roman"/>
@@ -463,6 +476,7 @@
         </w:rPr>
         <w:t>(</w:t>
       </w:r>
+      <w:proofErr w:type="gramEnd"/>
       <w:r>
         <w:rPr>
           <w:rFonts w:ascii="Consolas" w:eastAsia="Times New Roman" w:hAnsi="Consolas" w:cs="Times New Roman"/>
@@ -652,7 +666,18 @@
           <w:szCs w:val="21"/>
           <w:lang w:eastAsia="zh-CN"/>
         </w:rPr>
-        <w:t>"hello/world"</w:t>
+        <w:t>"hello/world</w:t>
+      </w:r>
+      <w:proofErr w:type="gramStart"/>
+      <w:r>
+        <w:rPr>
+          <w:rFonts w:ascii="Consolas" w:eastAsia="Times New Roman" w:hAnsi="Consolas" w:cs="Times New Roman"/>
+          <w:color w:val="7FCBCD"/>
+          <w:sz w:val="21"/>
+          <w:szCs w:val="21"/>
+          <w:lang w:eastAsia="zh-CN"/>
+        </w:rPr>
+        <w:t>"</w:t>
       </w:r>
       <w:r>
         <w:rPr>
@@ -664,6 +689,7 @@
         </w:rPr>
         <w:t>;</w:t>
       </w:r>
+      <w:proofErr w:type="gramEnd"/>
     </w:p>
     <w:p>
       <w:pPr>
@@ -741,6 +767,7 @@
         <w:t>esp</w:t>
       </w:r>
       <w:proofErr w:type="spellEnd"/>
+      <w:proofErr w:type="gramStart"/>
       <w:r>
         <w:rPr>
           <w:rFonts w:ascii="Consolas" w:eastAsia="Times New Roman" w:hAnsi="Consolas" w:cs="Times New Roman"/>
@@ -761,6 +788,7 @@
         </w:rPr>
         <w:t>;</w:t>
       </w:r>
+      <w:proofErr w:type="gramEnd"/>
     </w:p>
     <w:p>
       <w:pPr>
@@ -960,7 +988,18 @@
           <w:szCs w:val="21"/>
           <w:lang w:eastAsia="zh-CN"/>
         </w:rPr>
-        <w:t>"weather/temp"</w:t>
+        <w:t>"weather/temp</w:t>
+      </w:r>
+      <w:proofErr w:type="gramStart"/>
+      <w:r>
+        <w:rPr>
+          <w:rFonts w:ascii="Consolas" w:eastAsia="Times New Roman" w:hAnsi="Consolas" w:cs="Times New Roman"/>
+          <w:color w:val="7FCBCD"/>
+          <w:sz w:val="21"/>
+          <w:szCs w:val="21"/>
+          <w:lang w:eastAsia="zh-CN"/>
+        </w:rPr>
+        <w:t>"</w:t>
       </w:r>
       <w:r>
         <w:rPr>
@@ -972,6 +1011,7 @@
         </w:rPr>
         <w:t>;</w:t>
       </w:r>
+      <w:proofErr w:type="gramEnd"/>
     </w:p>
     <w:p>
       <w:pPr>
@@ -1035,7 +1075,18 @@
           <w:szCs w:val="21"/>
           <w:lang w:eastAsia="zh-CN"/>
         </w:rPr>
-        <w:t>"weather/humidity"</w:t>
+        <w:t>"weather/humidity</w:t>
+      </w:r>
+      <w:proofErr w:type="gramStart"/>
+      <w:r>
+        <w:rPr>
+          <w:rFonts w:ascii="Consolas" w:eastAsia="Times New Roman" w:hAnsi="Consolas" w:cs="Times New Roman"/>
+          <w:color w:val="7FCBCD"/>
+          <w:sz w:val="21"/>
+          <w:szCs w:val="21"/>
+          <w:lang w:eastAsia="zh-CN"/>
+        </w:rPr>
+        <w:t>"</w:t>
       </w:r>
       <w:r>
         <w:rPr>
@@ -1047,6 +1098,7 @@
         </w:rPr>
         <w:t>;</w:t>
       </w:r>
+      <w:proofErr w:type="gramEnd"/>
     </w:p>
     <w:p>
       <w:pPr>
@@ -1134,8 +1186,20 @@
           <w:szCs w:val="21"/>
           <w:lang w:eastAsia="zh-CN"/>
         </w:rPr>
-        <w:t xml:space="preserve"> temperature;</w:t>
-      </w:r>
+        <w:t xml:space="preserve"> </w:t>
+      </w:r>
+      <w:proofErr w:type="gramStart"/>
+      <w:r>
+        <w:rPr>
+          <w:rFonts w:ascii="Consolas" w:eastAsia="Times New Roman" w:hAnsi="Consolas" w:cs="Times New Roman"/>
+          <w:color w:val="DAE3E3"/>
+          <w:sz w:val="21"/>
+          <w:szCs w:val="21"/>
+          <w:lang w:eastAsia="zh-CN"/>
+        </w:rPr>
+        <w:t>temperature;</w:t>
+      </w:r>
+      <w:proofErr w:type="gramEnd"/>
     </w:p>
     <w:p>
       <w:pPr>
@@ -1177,8 +1241,20 @@
           <w:szCs w:val="21"/>
           <w:lang w:eastAsia="zh-CN"/>
         </w:rPr>
-        <w:t xml:space="preserve"> humidity;</w:t>
-      </w:r>
+        <w:t xml:space="preserve"> </w:t>
+      </w:r>
+      <w:proofErr w:type="gramStart"/>
+      <w:r>
+        <w:rPr>
+          <w:rFonts w:ascii="Consolas" w:eastAsia="Times New Roman" w:hAnsi="Consolas" w:cs="Times New Roman"/>
+          <w:color w:val="DAE3E3"/>
+          <w:sz w:val="21"/>
+          <w:szCs w:val="21"/>
+          <w:lang w:eastAsia="zh-CN"/>
+        </w:rPr>
+        <w:t>humidity;</w:t>
+      </w:r>
+      <w:proofErr w:type="gramEnd"/>
     </w:p>
     <w:p>
       <w:pPr>
@@ -1248,6 +1324,7 @@
         </w:rPr>
         <w:t xml:space="preserve"> </w:t>
       </w:r>
+      <w:proofErr w:type="gramStart"/>
       <w:r>
         <w:rPr>
           <w:rFonts w:ascii="Consolas" w:eastAsia="Times New Roman" w:hAnsi="Consolas" w:cs="Times New Roman"/>
@@ -1266,7 +1343,18 @@
           <w:szCs w:val="21"/>
           <w:lang w:eastAsia="zh-CN"/>
         </w:rPr>
-        <w:t>()</w:t>
+        <w:t>(</w:t>
+      </w:r>
+      <w:proofErr w:type="gramEnd"/>
+      <w:r>
+        <w:rPr>
+          <w:rFonts w:ascii="Consolas" w:eastAsia="Times New Roman" w:hAnsi="Consolas" w:cs="Times New Roman"/>
+          <w:color w:val="DAE3E3"/>
+          <w:sz w:val="21"/>
+          <w:szCs w:val="21"/>
+          <w:lang w:eastAsia="zh-CN"/>
+        </w:rPr>
+        <w:t>)</w:t>
       </w:r>
     </w:p>
     <w:p>
@@ -1364,17 +1452,39 @@
           <w:szCs w:val="21"/>
           <w:lang w:eastAsia="zh-CN"/>
         </w:rPr>
-        <w:t>dht11_loop</w:t>
-      </w:r>
-      <w:r>
-        <w:rPr>
-          <w:rFonts w:ascii="Consolas" w:eastAsia="Times New Roman" w:hAnsi="Consolas" w:cs="Times New Roman"/>
-          <w:color w:val="DAE3E3"/>
-          <w:sz w:val="21"/>
-          <w:szCs w:val="21"/>
-          <w:lang w:eastAsia="zh-CN"/>
-        </w:rPr>
-        <w:t>();</w:t>
+        <w:t>dht11_</w:t>
+      </w:r>
+      <w:proofErr w:type="gramStart"/>
+      <w:r>
+        <w:rPr>
+          <w:rFonts w:ascii="Consolas" w:eastAsia="Times New Roman" w:hAnsi="Consolas" w:cs="Times New Roman"/>
+          <w:color w:val="F39C12"/>
+          <w:sz w:val="21"/>
+          <w:szCs w:val="21"/>
+          <w:lang w:eastAsia="zh-CN"/>
+        </w:rPr>
+        <w:t>loop</w:t>
+      </w:r>
+      <w:r>
+        <w:rPr>
+          <w:rFonts w:ascii="Consolas" w:eastAsia="Times New Roman" w:hAnsi="Consolas" w:cs="Times New Roman"/>
+          <w:color w:val="DAE3E3"/>
+          <w:sz w:val="21"/>
+          <w:szCs w:val="21"/>
+          <w:lang w:eastAsia="zh-CN"/>
+        </w:rPr>
+        <w:t>(</w:t>
+      </w:r>
+      <w:proofErr w:type="gramEnd"/>
+      <w:r>
+        <w:rPr>
+          <w:rFonts w:ascii="Consolas" w:eastAsia="Times New Roman" w:hAnsi="Consolas" w:cs="Times New Roman"/>
+          <w:color w:val="DAE3E3"/>
+          <w:sz w:val="21"/>
+          <w:szCs w:val="21"/>
+          <w:lang w:eastAsia="zh-CN"/>
+        </w:rPr>
+        <w:t>);</w:t>
       </w:r>
       <w:r>
         <w:rPr>
@@ -1494,6 +1604,7 @@
         <w:t>(</w:t>
       </w:r>
       <w:proofErr w:type="spellStart"/>
+      <w:proofErr w:type="gramStart"/>
       <w:r>
         <w:rPr>
           <w:rFonts w:ascii="Consolas" w:eastAsia="Times New Roman" w:hAnsi="Consolas" w:cs="Times New Roman"/>
@@ -1525,6 +1636,7 @@
         <w:t>temperature</w:t>
       </w:r>
       <w:proofErr w:type="spellEnd"/>
+      <w:proofErr w:type="gramEnd"/>
       <w:r>
         <w:rPr>
           <w:rFonts w:ascii="Consolas" w:eastAsia="Times New Roman" w:hAnsi="Consolas" w:cs="Times New Roman"/>
@@ -1683,6 +1795,7 @@
         <w:t>(</w:t>
       </w:r>
       <w:proofErr w:type="spellStart"/>
+      <w:proofErr w:type="gramStart"/>
       <w:r>
         <w:rPr>
           <w:rFonts w:ascii="Consolas" w:eastAsia="Times New Roman" w:hAnsi="Consolas" w:cs="Times New Roman"/>
@@ -1714,6 +1827,7 @@
         <w:t>humidity</w:t>
       </w:r>
       <w:proofErr w:type="spellEnd"/>
+      <w:proofErr w:type="gramEnd"/>
       <w:r>
         <w:rPr>
           <w:rFonts w:ascii="Consolas" w:eastAsia="Times New Roman" w:hAnsi="Consolas" w:cs="Times New Roman"/>
@@ -1787,6 +1901,7 @@
         </w:rPr>
         <w:t xml:space="preserve">    </w:t>
       </w:r>
+      <w:proofErr w:type="gramStart"/>
       <w:r>
         <w:rPr>
           <w:rFonts w:ascii="Consolas" w:eastAsia="Times New Roman" w:hAnsi="Consolas" w:cs="Times New Roman"/>
@@ -1807,6 +1922,7 @@
         </w:rPr>
         <w:t>(</w:t>
       </w:r>
+      <w:proofErr w:type="gramEnd"/>
       <w:r>
         <w:rPr>
           <w:rFonts w:ascii="Consolas" w:eastAsia="Times New Roman" w:hAnsi="Consolas" w:cs="Times New Roman"/>
@@ -1927,7 +2043,18 @@
           <w:szCs w:val="21"/>
           <w:lang w:eastAsia="zh-CN"/>
         </w:rPr>
-        <w:t>on_connect</w:t>
+        <w:t>on_</w:t>
+      </w:r>
+      <w:proofErr w:type="gramStart"/>
+      <w:r>
+        <w:rPr>
+          <w:rFonts w:ascii="Consolas" w:eastAsia="Times New Roman" w:hAnsi="Consolas" w:cs="Times New Roman"/>
+          <w:color w:val="DCDCAA"/>
+          <w:sz w:val="21"/>
+          <w:szCs w:val="21"/>
+          <w:lang w:eastAsia="zh-CN"/>
+        </w:rPr>
+        <w:t>connect</w:t>
       </w:r>
       <w:proofErr w:type="spellEnd"/>
       <w:r>
@@ -1940,6 +2067,7 @@
         </w:rPr>
         <w:t>(</w:t>
       </w:r>
+      <w:proofErr w:type="gramEnd"/>
       <w:r>
         <w:rPr>
           <w:rFonts w:ascii="Consolas" w:eastAsia="Times New Roman" w:hAnsi="Consolas" w:cs="Times New Roman"/>
@@ -2047,6 +2175,7 @@
         </w:rPr>
         <w:t xml:space="preserve">    </w:t>
       </w:r>
+      <w:proofErr w:type="gramStart"/>
       <w:r>
         <w:rPr>
           <w:rFonts w:ascii="Consolas" w:eastAsia="Times New Roman" w:hAnsi="Consolas" w:cs="Times New Roman"/>
@@ -2067,6 +2196,7 @@
         </w:rPr>
         <w:t>(</w:t>
       </w:r>
+      <w:proofErr w:type="gramEnd"/>
       <w:r>
         <w:rPr>
           <w:rFonts w:ascii="Consolas" w:eastAsia="Times New Roman" w:hAnsi="Consolas" w:cs="Times New Roman"/>
@@ -2183,6 +2313,7 @@
         <w:t xml:space="preserve"># </w:t>
       </w:r>
       <w:proofErr w:type="spellStart"/>
+      <w:proofErr w:type="gramStart"/>
       <w:r>
         <w:rPr>
           <w:rFonts w:ascii="Consolas" w:eastAsia="Times New Roman" w:hAnsi="Consolas" w:cs="Times New Roman"/>
@@ -2194,6 +2325,7 @@
         <w:t>client.subscribe</w:t>
       </w:r>
       <w:proofErr w:type="spellEnd"/>
+      <w:proofErr w:type="gramEnd"/>
       <w:r>
         <w:rPr>
           <w:rFonts w:ascii="Consolas" w:eastAsia="Times New Roman" w:hAnsi="Consolas" w:cs="Times New Roman"/>
@@ -2228,6 +2360,7 @@
         <w:t xml:space="preserve">    </w:t>
       </w:r>
       <w:proofErr w:type="spellStart"/>
+      <w:proofErr w:type="gramStart"/>
       <w:r>
         <w:rPr>
           <w:rFonts w:ascii="Consolas" w:eastAsia="Times New Roman" w:hAnsi="Consolas" w:cs="Times New Roman"/>
@@ -2249,6 +2382,7 @@
         <w:t>.subscribe</w:t>
       </w:r>
       <w:proofErr w:type="spellEnd"/>
+      <w:proofErr w:type="gramEnd"/>
       <w:r>
         <w:rPr>
           <w:rFonts w:ascii="Consolas" w:eastAsia="Times New Roman" w:hAnsi="Consolas" w:cs="Times New Roman"/>
@@ -2303,6 +2437,7 @@
         <w:t xml:space="preserve">    </w:t>
       </w:r>
       <w:proofErr w:type="spellStart"/>
+      <w:proofErr w:type="gramStart"/>
       <w:r>
         <w:rPr>
           <w:rFonts w:ascii="Consolas" w:eastAsia="Times New Roman" w:hAnsi="Consolas" w:cs="Times New Roman"/>
@@ -2324,6 +2459,7 @@
         <w:t>.subscribe</w:t>
       </w:r>
       <w:proofErr w:type="spellEnd"/>
+      <w:proofErr w:type="gramEnd"/>
       <w:r>
         <w:rPr>
           <w:rFonts w:ascii="Consolas" w:eastAsia="Times New Roman" w:hAnsi="Consolas" w:cs="Times New Roman"/>
@@ -2409,7 +2545,18 @@
           <w:szCs w:val="21"/>
           <w:lang w:eastAsia="zh-CN"/>
         </w:rPr>
-        <w:t>on_message</w:t>
+        <w:t>on_</w:t>
+      </w:r>
+      <w:proofErr w:type="gramStart"/>
+      <w:r>
+        <w:rPr>
+          <w:rFonts w:ascii="Consolas" w:eastAsia="Times New Roman" w:hAnsi="Consolas" w:cs="Times New Roman"/>
+          <w:color w:val="DCDCAA"/>
+          <w:sz w:val="21"/>
+          <w:szCs w:val="21"/>
+          <w:lang w:eastAsia="zh-CN"/>
+        </w:rPr>
+        <w:t>message</w:t>
       </w:r>
       <w:proofErr w:type="spellEnd"/>
       <w:r>
@@ -2422,6 +2569,7 @@
         </w:rPr>
         <w:t>(</w:t>
       </w:r>
+      <w:proofErr w:type="gramEnd"/>
       <w:r>
         <w:rPr>
           <w:rFonts w:ascii="Consolas" w:eastAsia="Times New Roman" w:hAnsi="Consolas" w:cs="Times New Roman"/>
@@ -2528,6 +2676,7 @@
         <w:t xml:space="preserve"> </w:t>
       </w:r>
       <w:proofErr w:type="spellStart"/>
+      <w:proofErr w:type="gramStart"/>
       <w:r>
         <w:rPr>
           <w:rFonts w:ascii="Consolas" w:eastAsia="Times New Roman" w:hAnsi="Consolas" w:cs="Times New Roman"/>
@@ -2549,6 +2698,7 @@
         <w:t>.topic</w:t>
       </w:r>
       <w:proofErr w:type="spellEnd"/>
+      <w:proofErr w:type="gramEnd"/>
       <w:r>
         <w:rPr>
           <w:rFonts w:ascii="Consolas" w:eastAsia="Times New Roman" w:hAnsi="Consolas" w:cs="Times New Roman"/>
@@ -2622,6 +2772,7 @@
         </w:rPr>
         <w:t xml:space="preserve">        </w:t>
       </w:r>
+      <w:proofErr w:type="gramStart"/>
       <w:r>
         <w:rPr>
           <w:rFonts w:ascii="Consolas" w:eastAsia="Times New Roman" w:hAnsi="Consolas" w:cs="Times New Roman"/>
@@ -2643,6 +2794,7 @@
         <w:t>(</w:t>
       </w:r>
       <w:proofErr w:type="spellStart"/>
+      <w:proofErr w:type="gramEnd"/>
       <w:r>
         <w:rPr>
           <w:rFonts w:ascii="Consolas" w:eastAsia="Times New Roman" w:hAnsi="Consolas" w:cs="Times New Roman"/>
@@ -2864,6 +3016,7 @@
         </w:rPr>
         <w:t xml:space="preserve">        </w:t>
       </w:r>
+      <w:proofErr w:type="gramStart"/>
       <w:r>
         <w:rPr>
           <w:rFonts w:ascii="Consolas" w:eastAsia="Times New Roman" w:hAnsi="Consolas" w:cs="Times New Roman"/>
@@ -2885,6 +3038,7 @@
         <w:t>(</w:t>
       </w:r>
       <w:proofErr w:type="spellStart"/>
+      <w:proofErr w:type="gramEnd"/>
       <w:r>
         <w:rPr>
           <w:rFonts w:ascii="Consolas" w:eastAsia="Times New Roman" w:hAnsi="Consolas" w:cs="Times New Roman"/>
@@ -3158,14 +3312,30 @@
           <w:rFonts w:asciiTheme="minorHAnsi" w:hAnsiTheme="minorHAnsi" w:cstheme="minorHAnsi"/>
           <w:color w:val="000000" w:themeColor="text1"/>
         </w:rPr>
-        <w:t>. The device would last</w:t>
-      </w:r>
+        <w:t xml:space="preserve">. The device would </w:t>
+      </w:r>
+      <w:proofErr w:type="gramStart"/>
       <w:r>
         <w:rPr>
           <w:rFonts w:asciiTheme="minorHAnsi" w:hAnsiTheme="minorHAnsi" w:cstheme="minorHAnsi"/>
           <w:color w:val="000000" w:themeColor="text1"/>
         </w:rPr>
-        <w:t xml:space="preserve"> ???</w:t>
+        <w:t>last</w:t>
+      </w:r>
+      <w:r>
+        <w:rPr>
+          <w:rFonts w:asciiTheme="minorHAnsi" w:hAnsiTheme="minorHAnsi" w:cstheme="minorHAnsi"/>
+          <w:color w:val="000000" w:themeColor="text1"/>
+        </w:rPr>
+        <w:t xml:space="preserve"> ?</w:t>
+      </w:r>
+      <w:proofErr w:type="gramEnd"/>
+      <w:r>
+        <w:rPr>
+          <w:rFonts w:asciiTheme="minorHAnsi" w:hAnsiTheme="minorHAnsi" w:cstheme="minorHAnsi"/>
+          <w:color w:val="000000" w:themeColor="text1"/>
+        </w:rPr>
+        <w:t>??</w:t>
       </w:r>
       <w:r>
         <w:rPr>
@@ -3199,21 +3369,53 @@
           <w:rFonts w:asciiTheme="minorHAnsi" w:hAnsiTheme="minorHAnsi" w:cstheme="minorHAnsi"/>
           <w:color w:val="000000" w:themeColor="text1"/>
         </w:rPr>
-        <w:t xml:space="preserve"> 27mA to 44mA</w:t>
-      </w:r>
+        <w:t xml:space="preserve"> 27mA to 44</w:t>
+      </w:r>
+      <w:proofErr w:type="gramStart"/>
       <w:r>
         <w:rPr>
           <w:rFonts w:asciiTheme="minorHAnsi" w:hAnsiTheme="minorHAnsi" w:cstheme="minorHAnsi"/>
           <w:color w:val="000000" w:themeColor="text1"/>
         </w:rPr>
-        <w:t xml:space="preserve"> . The device would last</w:t>
+        <w:t>mA</w:t>
       </w:r>
       <w:r>
         <w:rPr>
           <w:rFonts w:asciiTheme="minorHAnsi" w:hAnsiTheme="minorHAnsi" w:cstheme="minorHAnsi"/>
           <w:color w:val="000000" w:themeColor="text1"/>
         </w:rPr>
-        <w:t xml:space="preserve"> for ???</w:t>
+        <w:t xml:space="preserve"> .</w:t>
+      </w:r>
+      <w:proofErr w:type="gramEnd"/>
+      <w:r>
+        <w:rPr>
+          <w:rFonts w:asciiTheme="minorHAnsi" w:hAnsiTheme="minorHAnsi" w:cstheme="minorHAnsi"/>
+          <w:color w:val="000000" w:themeColor="text1"/>
+        </w:rPr>
+        <w:t xml:space="preserve"> The device would last</w:t>
+      </w:r>
+      <w:r>
+        <w:rPr>
+          <w:rFonts w:asciiTheme="minorHAnsi" w:hAnsiTheme="minorHAnsi" w:cstheme="minorHAnsi"/>
+          <w:color w:val="000000" w:themeColor="text1"/>
+        </w:rPr>
+        <w:t xml:space="preserve"> </w:t>
+      </w:r>
+      <w:proofErr w:type="gramStart"/>
+      <w:r>
+        <w:rPr>
+          <w:rFonts w:asciiTheme="minorHAnsi" w:hAnsiTheme="minorHAnsi" w:cstheme="minorHAnsi"/>
+          <w:color w:val="000000" w:themeColor="text1"/>
+        </w:rPr>
+        <w:t>for ?</w:t>
+      </w:r>
+      <w:proofErr w:type="gramEnd"/>
+      <w:r>
+        <w:rPr>
+          <w:rFonts w:asciiTheme="minorHAnsi" w:hAnsiTheme="minorHAnsi" w:cstheme="minorHAnsi"/>
+          <w:color w:val="000000" w:themeColor="text1"/>
+        </w:rPr>
+        <w:t>??</w:t>
       </w:r>
       <w:r>
         <w:rPr>
@@ -3261,7 +3463,23 @@
           <w:rFonts w:asciiTheme="minorHAnsi" w:hAnsiTheme="minorHAnsi" w:cstheme="minorHAnsi"/>
           <w:color w:val="000000" w:themeColor="text1"/>
         </w:rPr>
-        <w:t xml:space="preserve"> for ???</w:t>
+        <w:t xml:space="preserve"> </w:t>
+      </w:r>
+      <w:proofErr w:type="gramStart"/>
+      <w:r>
+        <w:rPr>
+          <w:rFonts w:asciiTheme="minorHAnsi" w:hAnsiTheme="minorHAnsi" w:cstheme="minorHAnsi"/>
+          <w:color w:val="000000" w:themeColor="text1"/>
+        </w:rPr>
+        <w:t>for ?</w:t>
+      </w:r>
+      <w:proofErr w:type="gramEnd"/>
+      <w:r>
+        <w:rPr>
+          <w:rFonts w:asciiTheme="minorHAnsi" w:hAnsiTheme="minorHAnsi" w:cstheme="minorHAnsi"/>
+          <w:color w:val="000000" w:themeColor="text1"/>
+        </w:rPr>
+        <w:t>??</w:t>
       </w:r>
       <w:r>
         <w:rPr>
@@ -3547,7 +3765,18 @@
           <w:szCs w:val="21"/>
           <w:lang w:eastAsia="zh-CN"/>
         </w:rPr>
-        <w:t>"hello/world"</w:t>
+        <w:t>"hello/world</w:t>
+      </w:r>
+      <w:proofErr w:type="gramStart"/>
+      <w:r>
+        <w:rPr>
+          <w:rFonts w:ascii="Consolas" w:eastAsia="Times New Roman" w:hAnsi="Consolas" w:cs="Times New Roman"/>
+          <w:color w:val="7FCBCD"/>
+          <w:sz w:val="21"/>
+          <w:szCs w:val="21"/>
+          <w:lang w:eastAsia="zh-CN"/>
+        </w:rPr>
+        <w:t>"</w:t>
       </w:r>
       <w:r>
         <w:rPr>
@@ -3559,6 +3788,7 @@
         </w:rPr>
         <w:t>;</w:t>
       </w:r>
+      <w:proofErr w:type="gramEnd"/>
     </w:p>
     <w:p>
       <w:pPr>
@@ -3622,7 +3852,18 @@
           <w:szCs w:val="21"/>
           <w:lang w:eastAsia="zh-CN"/>
         </w:rPr>
-        <w:t>"hello/esp32"</w:t>
+        <w:t>"hello/esp32</w:t>
+      </w:r>
+      <w:proofErr w:type="gramStart"/>
+      <w:r>
+        <w:rPr>
+          <w:rFonts w:ascii="Consolas" w:eastAsia="Times New Roman" w:hAnsi="Consolas" w:cs="Times New Roman"/>
+          <w:color w:val="7FCBCD"/>
+          <w:sz w:val="21"/>
+          <w:szCs w:val="21"/>
+          <w:lang w:eastAsia="zh-CN"/>
+        </w:rPr>
+        <w:t>"</w:t>
       </w:r>
       <w:r>
         <w:rPr>
@@ -3634,6 +3875,7 @@
         </w:rPr>
         <w:t>;</w:t>
       </w:r>
+      <w:proofErr w:type="gramEnd"/>
     </w:p>
     <w:p>
       <w:pPr>
@@ -3658,6 +3900,7 @@
         <w:t xml:space="preserve">ESP32MQTTClient </w:t>
       </w:r>
       <w:proofErr w:type="spellStart"/>
+      <w:proofErr w:type="gramStart"/>
       <w:r>
         <w:rPr>
           <w:rFonts w:ascii="Consolas" w:eastAsia="Times New Roman" w:hAnsi="Consolas" w:cs="Times New Roman"/>
@@ -3679,6 +3922,7 @@
         </w:rPr>
         <w:t>;</w:t>
       </w:r>
+      <w:proofErr w:type="gramEnd"/>
     </w:p>
     <w:p>
       <w:pPr>
@@ -3725,6 +3969,7 @@
         </w:rPr>
         <w:t xml:space="preserve"> </w:t>
       </w:r>
+      <w:proofErr w:type="gramStart"/>
       <w:r>
         <w:rPr>
           <w:rFonts w:ascii="Consolas" w:eastAsia="Times New Roman" w:hAnsi="Consolas" w:cs="Times New Roman"/>
@@ -3743,7 +3988,18 @@
           <w:szCs w:val="21"/>
           <w:lang w:eastAsia="zh-CN"/>
         </w:rPr>
-        <w:t>(){</w:t>
+        <w:t>(</w:t>
+      </w:r>
+      <w:proofErr w:type="gramEnd"/>
+      <w:r>
+        <w:rPr>
+          <w:rFonts w:ascii="Consolas" w:eastAsia="Times New Roman" w:hAnsi="Consolas" w:cs="Times New Roman"/>
+          <w:color w:val="DAE3E3"/>
+          <w:sz w:val="21"/>
+          <w:szCs w:val="21"/>
+          <w:lang w:eastAsia="zh-CN"/>
+        </w:rPr>
+        <w:t>){</w:t>
       </w:r>
     </w:p>
     <w:p>
@@ -3820,6 +4076,7 @@
         </w:rPr>
         <w:t>115200</w:t>
       </w:r>
+      <w:proofErr w:type="gramStart"/>
       <w:r>
         <w:rPr>
           <w:rFonts w:ascii="Consolas" w:eastAsia="Times New Roman" w:hAnsi="Consolas" w:cs="Times New Roman"/>
@@ -3830,6 +4087,7 @@
         </w:rPr>
         <w:t>);</w:t>
       </w:r>
+      <w:proofErr w:type="gramEnd"/>
     </w:p>
     <w:p>
       <w:pPr>
@@ -3862,7 +4120,18 @@
           <w:szCs w:val="21"/>
           <w:lang w:eastAsia="zh-CN"/>
         </w:rPr>
-        <w:t>esp_sleep_enable_timer_wakeup</w:t>
+        <w:t>esp_sleep_enable_timer_</w:t>
+      </w:r>
+      <w:proofErr w:type="gramStart"/>
+      <w:r>
+        <w:rPr>
+          <w:rFonts w:ascii="Consolas" w:eastAsia="Times New Roman" w:hAnsi="Consolas" w:cs="Times New Roman"/>
+          <w:color w:val="F39C12"/>
+          <w:sz w:val="21"/>
+          <w:szCs w:val="21"/>
+          <w:lang w:eastAsia="zh-CN"/>
+        </w:rPr>
+        <w:t>wakeup</w:t>
       </w:r>
       <w:proofErr w:type="spellEnd"/>
       <w:r>
@@ -3873,7 +4142,18 @@
           <w:szCs w:val="21"/>
           <w:lang w:eastAsia="zh-CN"/>
         </w:rPr>
-        <w:t xml:space="preserve">(TIME_TO_SLEEP * </w:t>
+        <w:t>(</w:t>
+      </w:r>
+      <w:proofErr w:type="gramEnd"/>
+      <w:r>
+        <w:rPr>
+          <w:rFonts w:ascii="Consolas" w:eastAsia="Times New Roman" w:hAnsi="Consolas" w:cs="Times New Roman"/>
+          <w:color w:val="DAE3E3"/>
+          <w:sz w:val="21"/>
+          <w:szCs w:val="21"/>
+          <w:lang w:eastAsia="zh-CN"/>
+        </w:rPr>
+        <w:t xml:space="preserve">TIME_TO_SLEEP * </w:t>
       </w:r>
       <w:proofErr w:type="spellStart"/>
       <w:r>
@@ -3982,6 +4262,7 @@
         </w:rPr>
         <w:t xml:space="preserve"> + </w:t>
       </w:r>
+      <w:proofErr w:type="gramStart"/>
       <w:r>
         <w:rPr>
           <w:rFonts w:ascii="Consolas" w:eastAsia="Times New Roman" w:hAnsi="Consolas" w:cs="Times New Roman"/>
@@ -4000,7 +4281,18 @@
           <w:szCs w:val="21"/>
           <w:lang w:eastAsia="zh-CN"/>
         </w:rPr>
-        <w:t xml:space="preserve">(TIME_TO_SLEEP) + </w:t>
+        <w:t>(</w:t>
+      </w:r>
+      <w:proofErr w:type="gramEnd"/>
+      <w:r>
+        <w:rPr>
+          <w:rFonts w:ascii="Consolas" w:eastAsia="Times New Roman" w:hAnsi="Consolas" w:cs="Times New Roman"/>
+          <w:color w:val="DAE3E3"/>
+          <w:sz w:val="21"/>
+          <w:szCs w:val="21"/>
+          <w:lang w:eastAsia="zh-CN"/>
+        </w:rPr>
+        <w:t xml:space="preserve">TIME_TO_SLEEP) + </w:t>
       </w:r>
       <w:r>
         <w:rPr>
@@ -4067,7 +4359,18 @@
           <w:szCs w:val="21"/>
           <w:lang w:eastAsia="zh-CN"/>
         </w:rPr>
-        <w:t>log_i</w:t>
+        <w:t>log_</w:t>
+      </w:r>
+      <w:proofErr w:type="gramStart"/>
+      <w:r>
+        <w:rPr>
+          <w:rFonts w:ascii="Consolas" w:eastAsia="Times New Roman" w:hAnsi="Consolas" w:cs="Times New Roman"/>
+          <w:color w:val="F39C12"/>
+          <w:sz w:val="21"/>
+          <w:szCs w:val="21"/>
+          <w:lang w:eastAsia="zh-CN"/>
+        </w:rPr>
+        <w:t>i</w:t>
       </w:r>
       <w:proofErr w:type="spellEnd"/>
       <w:r>
@@ -4078,7 +4381,18 @@
           <w:szCs w:val="21"/>
           <w:lang w:eastAsia="zh-CN"/>
         </w:rPr>
-        <w:t>();</w:t>
+        <w:t>(</w:t>
+      </w:r>
+      <w:proofErr w:type="gramEnd"/>
+      <w:r>
+        <w:rPr>
+          <w:rFonts w:ascii="Consolas" w:eastAsia="Times New Roman" w:hAnsi="Consolas" w:cs="Times New Roman"/>
+          <w:color w:val="DAE3E3"/>
+          <w:sz w:val="21"/>
+          <w:szCs w:val="21"/>
+          <w:lang w:eastAsia="zh-CN"/>
+        </w:rPr>
+        <w:t>);</w:t>
       </w:r>
     </w:p>
     <w:p>
@@ -4112,7 +4426,18 @@
           <w:szCs w:val="21"/>
           <w:lang w:eastAsia="zh-CN"/>
         </w:rPr>
-        <w:t>log_i</w:t>
+        <w:t>log_</w:t>
+      </w:r>
+      <w:proofErr w:type="gramStart"/>
+      <w:r>
+        <w:rPr>
+          <w:rFonts w:ascii="Consolas" w:eastAsia="Times New Roman" w:hAnsi="Consolas" w:cs="Times New Roman"/>
+          <w:color w:val="F39C12"/>
+          <w:sz w:val="21"/>
+          <w:szCs w:val="21"/>
+          <w:lang w:eastAsia="zh-CN"/>
+        </w:rPr>
+        <w:t>i</w:t>
       </w:r>
       <w:proofErr w:type="spellEnd"/>
       <w:r>
@@ -4125,6 +4450,7 @@
         </w:rPr>
         <w:t>(</w:t>
       </w:r>
+      <w:proofErr w:type="gramEnd"/>
       <w:r>
         <w:rPr>
           <w:rFonts w:ascii="Consolas" w:eastAsia="Times New Roman" w:hAnsi="Consolas" w:cs="Times New Roman"/>
@@ -4199,7 +4525,18 @@
           <w:szCs w:val="21"/>
           <w:lang w:eastAsia="zh-CN"/>
         </w:rPr>
-        <w:t>log_i</w:t>
+        <w:t>log_</w:t>
+      </w:r>
+      <w:proofErr w:type="gramStart"/>
+      <w:r>
+        <w:rPr>
+          <w:rFonts w:ascii="Consolas" w:eastAsia="Times New Roman" w:hAnsi="Consolas" w:cs="Times New Roman"/>
+          <w:color w:val="F39C12"/>
+          <w:sz w:val="21"/>
+          <w:szCs w:val="21"/>
+          <w:lang w:eastAsia="zh-CN"/>
+        </w:rPr>
+        <w:t>i</w:t>
       </w:r>
       <w:proofErr w:type="spellEnd"/>
       <w:r>
@@ -4212,6 +4549,7 @@
         </w:rPr>
         <w:t>(</w:t>
       </w:r>
+      <w:proofErr w:type="gramEnd"/>
       <w:r>
         <w:rPr>
           <w:rFonts w:ascii="Consolas" w:eastAsia="Times New Roman" w:hAnsi="Consolas" w:cs="Times New Roman"/>
@@ -4350,8 +4688,20 @@
           <w:szCs w:val="21"/>
           <w:lang w:eastAsia="zh-CN"/>
         </w:rPr>
-        <w:t>();</w:t>
-      </w:r>
+        <w:t>(</w:t>
+      </w:r>
+      <w:proofErr w:type="gramStart"/>
+      <w:r>
+        <w:rPr>
+          <w:rFonts w:ascii="Consolas" w:eastAsia="Times New Roman" w:hAnsi="Consolas" w:cs="Times New Roman"/>
+          <w:color w:val="DAE3E3"/>
+          <w:sz w:val="21"/>
+          <w:szCs w:val="21"/>
+          <w:lang w:eastAsia="zh-CN"/>
+        </w:rPr>
+        <w:t>);</w:t>
+      </w:r>
+      <w:proofErr w:type="gramEnd"/>
     </w:p>
     <w:p>
       <w:pPr>
@@ -4428,8 +4778,20 @@
           <w:szCs w:val="21"/>
           <w:lang w:eastAsia="zh-CN"/>
         </w:rPr>
-        <w:t>(server);</w:t>
-      </w:r>
+        <w:t>(server</w:t>
+      </w:r>
+      <w:proofErr w:type="gramStart"/>
+      <w:r>
+        <w:rPr>
+          <w:rFonts w:ascii="Consolas" w:eastAsia="Times New Roman" w:hAnsi="Consolas" w:cs="Times New Roman"/>
+          <w:color w:val="DAE3E3"/>
+          <w:sz w:val="21"/>
+          <w:szCs w:val="21"/>
+          <w:lang w:eastAsia="zh-CN"/>
+        </w:rPr>
+        <w:t>);</w:t>
+      </w:r>
+      <w:proofErr w:type="gramEnd"/>
     </w:p>
     <w:p>
       <w:pPr>
@@ -4547,6 +4909,7 @@
         </w:rPr>
         <w:t>"I am going offline"</w:t>
       </w:r>
+      <w:proofErr w:type="gramStart"/>
       <w:r>
         <w:rPr>
           <w:rFonts w:ascii="Consolas" w:eastAsia="Times New Roman" w:hAnsi="Consolas" w:cs="Times New Roman"/>
@@ -4557,6 +4920,7 @@
         </w:rPr>
         <w:t>);</w:t>
       </w:r>
+      <w:proofErr w:type="gramEnd"/>
     </w:p>
     <w:p>
       <w:pPr>
@@ -4632,6 +4996,7 @@
         </w:rPr>
         <w:t>30</w:t>
       </w:r>
+      <w:proofErr w:type="gramStart"/>
       <w:r>
         <w:rPr>
           <w:rFonts w:ascii="Consolas" w:eastAsia="Times New Roman" w:hAnsi="Consolas" w:cs="Times New Roman"/>
@@ -4642,6 +5007,7 @@
         </w:rPr>
         <w:t>);</w:t>
       </w:r>
+      <w:proofErr w:type="gramEnd"/>
     </w:p>
     <w:p>
       <w:pPr>
@@ -4727,8 +5093,20 @@
           <w:szCs w:val="21"/>
           <w:lang w:eastAsia="zh-CN"/>
         </w:rPr>
-        <w:t>, pass);</w:t>
-      </w:r>
+        <w:t>, pass</w:t>
+      </w:r>
+      <w:proofErr w:type="gramStart"/>
+      <w:r>
+        <w:rPr>
+          <w:rFonts w:ascii="Consolas" w:eastAsia="Times New Roman" w:hAnsi="Consolas" w:cs="Times New Roman"/>
+          <w:color w:val="DAE3E3"/>
+          <w:sz w:val="21"/>
+          <w:szCs w:val="21"/>
+          <w:lang w:eastAsia="zh-CN"/>
+        </w:rPr>
+        <w:t>);</w:t>
+      </w:r>
+      <w:proofErr w:type="gramEnd"/>
     </w:p>
     <w:p>
       <w:pPr>
@@ -4805,6 +5183,7 @@
         </w:rPr>
         <w:t>"c3test"</w:t>
       </w:r>
+      <w:proofErr w:type="gramStart"/>
       <w:r>
         <w:rPr>
           <w:rFonts w:ascii="Consolas" w:eastAsia="Times New Roman" w:hAnsi="Consolas" w:cs="Times New Roman"/>
@@ -4815,6 +5194,7 @@
         </w:rPr>
         <w:t>);</w:t>
       </w:r>
+      <w:proofErr w:type="gramEnd"/>
     </w:p>
     <w:p>
       <w:pPr>
@@ -4838,6 +5218,7 @@
         </w:rPr>
         <w:t xml:space="preserve">  </w:t>
       </w:r>
+      <w:proofErr w:type="gramStart"/>
       <w:r>
         <w:rPr>
           <w:rFonts w:ascii="Consolas" w:eastAsia="Times New Roman" w:hAnsi="Consolas" w:cs="Times New Roman"/>
@@ -4859,6 +5240,7 @@
         <w:t>(</w:t>
       </w:r>
       <w:proofErr w:type="spellStart"/>
+      <w:proofErr w:type="gramEnd"/>
       <w:r>
         <w:rPr>
           <w:rFonts w:ascii="Consolas" w:eastAsia="Times New Roman" w:hAnsi="Consolas" w:cs="Times New Roman"/>
@@ -4963,8 +5345,20 @@
           <w:szCs w:val="21"/>
           <w:lang w:eastAsia="zh-CN"/>
         </w:rPr>
-        <w:t>('.');</w:t>
-      </w:r>
+        <w:t>('.'</w:t>
+      </w:r>
+      <w:proofErr w:type="gramStart"/>
+      <w:r>
+        <w:rPr>
+          <w:rFonts w:ascii="Consolas" w:eastAsia="Times New Roman" w:hAnsi="Consolas" w:cs="Times New Roman"/>
+          <w:color w:val="DAE3E3"/>
+          <w:sz w:val="21"/>
+          <w:szCs w:val="21"/>
+          <w:lang w:eastAsia="zh-CN"/>
+        </w:rPr>
+        <w:t>);</w:t>
+      </w:r>
+      <w:proofErr w:type="gramEnd"/>
     </w:p>
     <w:p>
       <w:pPr>
@@ -4988,6 +5382,7 @@
         </w:rPr>
         <w:t xml:space="preserve">    </w:t>
       </w:r>
+      <w:proofErr w:type="gramStart"/>
       <w:r>
         <w:rPr>
           <w:rFonts w:ascii="Consolas" w:eastAsia="Times New Roman" w:hAnsi="Consolas" w:cs="Times New Roman"/>
@@ -5008,6 +5403,7 @@
         </w:rPr>
         <w:t>(</w:t>
       </w:r>
+      <w:proofErr w:type="gramEnd"/>
       <w:r>
         <w:rPr>
           <w:rFonts w:ascii="Consolas" w:eastAsia="Times New Roman" w:hAnsi="Consolas" w:cs="Times New Roman"/>
@@ -5126,6 +5522,7 @@
         </w:rPr>
         <w:t>"CONNECTED"</w:t>
       </w:r>
+      <w:proofErr w:type="gramStart"/>
       <w:r>
         <w:rPr>
           <w:rFonts w:ascii="Consolas" w:eastAsia="Times New Roman" w:hAnsi="Consolas" w:cs="Times New Roman"/>
@@ -5136,6 +5533,7 @@
         </w:rPr>
         <w:t>);</w:t>
       </w:r>
+      <w:proofErr w:type="gramEnd"/>
     </w:p>
     <w:p>
       <w:pPr>
@@ -5199,8 +5597,20 @@
           <w:szCs w:val="21"/>
           <w:lang w:eastAsia="zh-CN"/>
         </w:rPr>
-        <w:t>();</w:t>
-      </w:r>
+        <w:t>(</w:t>
+      </w:r>
+      <w:proofErr w:type="gramStart"/>
+      <w:r>
+        <w:rPr>
+          <w:rFonts w:ascii="Consolas" w:eastAsia="Times New Roman" w:hAnsi="Consolas" w:cs="Times New Roman"/>
+          <w:color w:val="DAE3E3"/>
+          <w:sz w:val="21"/>
+          <w:szCs w:val="21"/>
+          <w:lang w:eastAsia="zh-CN"/>
+        </w:rPr>
+        <w:t>);</w:t>
+      </w:r>
+      <w:proofErr w:type="gramEnd"/>
     </w:p>
     <w:p>
       <w:pPr>
@@ -5270,6 +5680,7 @@
         </w:rPr>
         <w:t xml:space="preserve"> </w:t>
       </w:r>
+      <w:proofErr w:type="gramStart"/>
       <w:r>
         <w:rPr>
           <w:rFonts w:ascii="Consolas" w:eastAsia="Times New Roman" w:hAnsi="Consolas" w:cs="Times New Roman"/>
@@ -5288,7 +5699,18 @@
           <w:szCs w:val="21"/>
           <w:lang w:eastAsia="zh-CN"/>
         </w:rPr>
-        <w:t>(){</w:t>
+        <w:t>(</w:t>
+      </w:r>
+      <w:proofErr w:type="gramEnd"/>
+      <w:r>
+        <w:rPr>
+          <w:rFonts w:ascii="Consolas" w:eastAsia="Times New Roman" w:hAnsi="Consolas" w:cs="Times New Roman"/>
+          <w:color w:val="DAE3E3"/>
+          <w:sz w:val="21"/>
+          <w:szCs w:val="21"/>
+          <w:lang w:eastAsia="zh-CN"/>
+        </w:rPr>
+        <w:t>){</w:t>
       </w:r>
     </w:p>
     <w:p>
@@ -5313,6 +5735,7 @@
         </w:rPr>
         <w:t xml:space="preserve">  </w:t>
       </w:r>
+      <w:proofErr w:type="gramStart"/>
       <w:r>
         <w:rPr>
           <w:rFonts w:ascii="Consolas" w:eastAsia="Times New Roman" w:hAnsi="Consolas" w:cs="Times New Roman"/>
@@ -5333,6 +5756,7 @@
         </w:rPr>
         <w:t>(</w:t>
       </w:r>
+      <w:proofErr w:type="gramEnd"/>
       <w:r>
         <w:rPr>
           <w:rFonts w:ascii="Consolas" w:eastAsia="Times New Roman" w:hAnsi="Consolas" w:cs="Times New Roman"/>
@@ -5513,6 +5937,7 @@
         </w:rPr>
         <w:t>false</w:t>
       </w:r>
+      <w:proofErr w:type="gramStart"/>
       <w:r>
         <w:rPr>
           <w:rFonts w:ascii="Consolas" w:eastAsia="Times New Roman" w:hAnsi="Consolas" w:cs="Times New Roman"/>
@@ -5523,6 +5948,7 @@
         </w:rPr>
         <w:t>);</w:t>
       </w:r>
+      <w:proofErr w:type="gramEnd"/>
     </w:p>
     <w:p>
       <w:pPr>
@@ -5621,6 +6047,7 @@
         </w:rPr>
         <w:t>"SENT"</w:t>
       </w:r>
+      <w:proofErr w:type="gramStart"/>
       <w:r>
         <w:rPr>
           <w:rFonts w:ascii="Consolas" w:eastAsia="Times New Roman" w:hAnsi="Consolas" w:cs="Times New Roman"/>
@@ -5631,6 +6058,7 @@
         </w:rPr>
         <w:t>);</w:t>
       </w:r>
+      <w:proofErr w:type="gramEnd"/>
     </w:p>
     <w:p>
       <w:pPr>
@@ -5742,6 +6170,7 @@
         </w:rPr>
         <w:t>"Going to sleep now"</w:t>
       </w:r>
+      <w:proofErr w:type="gramStart"/>
       <w:r>
         <w:rPr>
           <w:rFonts w:ascii="Consolas" w:eastAsia="Times New Roman" w:hAnsi="Consolas" w:cs="Times New Roman"/>
@@ -5752,6 +6181,7 @@
         </w:rPr>
         <w:t>);</w:t>
       </w:r>
+      <w:proofErr w:type="gramEnd"/>
     </w:p>
     <w:p>
       <w:pPr>
@@ -5775,6 +6205,7 @@
         </w:rPr>
         <w:t xml:space="preserve">  </w:t>
       </w:r>
+      <w:proofErr w:type="gramStart"/>
       <w:r>
         <w:rPr>
           <w:rFonts w:ascii="Consolas" w:eastAsia="Times New Roman" w:hAnsi="Consolas" w:cs="Times New Roman"/>
@@ -5795,6 +6226,7 @@
         </w:rPr>
         <w:t>(</w:t>
       </w:r>
+      <w:proofErr w:type="gramEnd"/>
       <w:r>
         <w:rPr>
           <w:rFonts w:ascii="Consolas" w:eastAsia="Times New Roman" w:hAnsi="Consolas" w:cs="Times New Roman"/>
@@ -5847,7 +6279,18 @@
           <w:szCs w:val="21"/>
           <w:lang w:eastAsia="zh-CN"/>
         </w:rPr>
-        <w:t>esp_deep_sleep_start</w:t>
+        <w:t>esp_deep_sleep_</w:t>
+      </w:r>
+      <w:proofErr w:type="gramStart"/>
+      <w:r>
+        <w:rPr>
+          <w:rFonts w:ascii="Consolas" w:eastAsia="Times New Roman" w:hAnsi="Consolas" w:cs="Times New Roman"/>
+          <w:color w:val="F39C12"/>
+          <w:sz w:val="21"/>
+          <w:szCs w:val="21"/>
+          <w:lang w:eastAsia="zh-CN"/>
+        </w:rPr>
+        <w:t>start</w:t>
       </w:r>
       <w:proofErr w:type="spellEnd"/>
       <w:r>
@@ -5858,7 +6301,18 @@
           <w:szCs w:val="21"/>
           <w:lang w:eastAsia="zh-CN"/>
         </w:rPr>
-        <w:t>();</w:t>
+        <w:t>(</w:t>
+      </w:r>
+      <w:proofErr w:type="gramEnd"/>
+      <w:r>
+        <w:rPr>
+          <w:rFonts w:ascii="Consolas" w:eastAsia="Times New Roman" w:hAnsi="Consolas" w:cs="Times New Roman"/>
+          <w:color w:val="DAE3E3"/>
+          <w:sz w:val="21"/>
+          <w:szCs w:val="21"/>
+          <w:lang w:eastAsia="zh-CN"/>
+        </w:rPr>
+        <w:t>);</w:t>
       </w:r>
       <w:r>
         <w:rPr>
@@ -5906,32 +6360,56 @@
           <w:rFonts w:cstheme="minorHAnsi"/>
           <w:color w:val="000000" w:themeColor="text1"/>
         </w:rPr>
-        <w:t xml:space="preserve">The ESP32 is set to go to deep-sleep every 20 seconds. When it wakes up, it firstly sets the parameters of the MQTT client, then connects to the </w:t>
-      </w:r>
-      <w:proofErr w:type="spellStart"/>
+        <w:t xml:space="preserve">The ESP32 is set to go to </w:t>
+      </w:r>
+      <w:proofErr w:type="gramStart"/>
       <w:r>
         <w:rPr>
           <w:rFonts w:cstheme="minorHAnsi"/>
           <w:color w:val="000000" w:themeColor="text1"/>
         </w:rPr>
-        <w:t>WiFi</w:t>
-      </w:r>
-      <w:proofErr w:type="spellEnd"/>
+        <w:t>deep-sleep</w:t>
+      </w:r>
+      <w:proofErr w:type="gramEnd"/>
       <w:r>
         <w:rPr>
           <w:rFonts w:cstheme="minorHAnsi"/>
           <w:color w:val="000000" w:themeColor="text1"/>
         </w:rPr>
-        <w:t xml:space="preserve"> network with the provided SSID and password. It then goes to the loop(), where after 5 seconds delay, sends an MQTT message (“Hello from ESP32!!!!”), prints “SENT” to the Serial, then prints “Going to sleep now” to the Serial before setting the ESP32 to deep sleep.</w:t>
-      </w:r>
-    </w:p>
-    <w:p>
-      <w:pPr>
+        <w:t xml:space="preserve"> every 20 seconds. When it wakes up, it firstly sets the parameters of the MQTT client, then connects to the </w:t>
+      </w:r>
+      <w:proofErr w:type="spellStart"/>
+      <w:r>
         <w:rPr>
           <w:rFonts w:cstheme="minorHAnsi"/>
           <w:color w:val="000000" w:themeColor="text1"/>
         </w:rPr>
-      </w:pPr>
+        <w:t>WiFi</w:t>
+      </w:r>
+      <w:proofErr w:type="spellEnd"/>
+      <w:r>
+        <w:rPr>
+          <w:rFonts w:cstheme="minorHAnsi"/>
+          <w:color w:val="000000" w:themeColor="text1"/>
+        </w:rPr>
+        <w:t xml:space="preserve"> network with the provided SSID and password. It then goes to the </w:t>
+      </w:r>
+      <w:proofErr w:type="gramStart"/>
+      <w:r>
+        <w:rPr>
+          <w:rFonts w:cstheme="minorHAnsi"/>
+          <w:color w:val="000000" w:themeColor="text1"/>
+        </w:rPr>
+        <w:t>loop(</w:t>
+      </w:r>
+      <w:proofErr w:type="gramEnd"/>
+      <w:r>
+        <w:rPr>
+          <w:rFonts w:cstheme="minorHAnsi"/>
+          <w:color w:val="000000" w:themeColor="text1"/>
+        </w:rPr>
+        <w:t>), where after 5 seconds delay, sends an MQTT message (“Hello from ESP32!!!!”), prints “SENT” to the Serial, then prints “Going to sleep now” to the Serial before setting the ESP32 to deep sleep.</w:t>
+      </w:r>
     </w:p>
     <w:p>
       <w:pPr>
@@ -5988,64 +6466,1169 @@
     </w:p>
     <w:p>
       <w:pPr>
-        <w:rPr>
-          <w:rFonts w:cstheme="minorHAnsi"/>
-          <w:color w:val="000000" w:themeColor="text1"/>
-        </w:rPr>
-      </w:pPr>
-      <w:r>
-        <w:rPr>
-          <w:rFonts w:cstheme="minorHAnsi"/>
-          <w:color w:val="000000" w:themeColor="text1"/>
-        </w:rPr>
-        <w:t>&lt;</w:t>
-      </w:r>
-      <w:r>
-        <w:rPr>
-          <w:rFonts w:cstheme="minorHAnsi"/>
-          <w:color w:val="000000" w:themeColor="text1"/>
-        </w:rPr>
-        <w:t>Write a function in our mqtt.py python script to classify the temperature and send back the classification result. (1 mark)</w:t>
-      </w:r>
-      <w:r>
-        <w:rPr>
-          <w:rFonts w:cstheme="minorHAnsi"/>
-          <w:color w:val="000000" w:themeColor="text1"/>
-        </w:rPr>
-        <w:t>&gt;</w:t>
-      </w:r>
-    </w:p>
-    <w:p>
-      <w:pPr>
-        <w:rPr>
-          <w:rFonts w:cstheme="minorHAnsi"/>
-          <w:color w:val="000000" w:themeColor="text1"/>
-        </w:rPr>
-      </w:pPr>
-    </w:p>
-    <w:p>
-      <w:pPr>
-        <w:rPr>
-          <w:rFonts w:cstheme="minorHAnsi"/>
-          <w:color w:val="000000" w:themeColor="text1"/>
-        </w:rPr>
-      </w:pPr>
-    </w:p>
-    <w:p>
-      <w:pPr>
-        <w:rPr>
-          <w:rFonts w:cstheme="minorHAnsi"/>
-          <w:color w:val="000000" w:themeColor="text1"/>
-        </w:rPr>
-      </w:pPr>
-    </w:p>
-    <w:p>
-      <w:pPr>
-        <w:rPr>
-          <w:rFonts w:cstheme="minorHAnsi"/>
-          <w:color w:val="000000" w:themeColor="text1"/>
-        </w:rPr>
-      </w:pPr>
+        <w:shd w:val="clear" w:color="auto" w:fill="1E1E1E"/>
+        <w:spacing w:line="285" w:lineRule="atLeast"/>
+        <w:rPr>
+          <w:rFonts w:ascii="Consolas" w:eastAsia="Times New Roman" w:hAnsi="Consolas" w:cs="Times New Roman"/>
+          <w:color w:val="D4D4D4"/>
+          <w:sz w:val="21"/>
+          <w:szCs w:val="21"/>
+          <w:lang w:eastAsia="zh-CN"/>
+        </w:rPr>
+      </w:pPr>
+      <w:r>
+        <w:rPr>
+          <w:rFonts w:ascii="Consolas" w:eastAsia="Times New Roman" w:hAnsi="Consolas" w:cs="Times New Roman"/>
+          <w:color w:val="569CD6"/>
+          <w:sz w:val="21"/>
+          <w:szCs w:val="21"/>
+          <w:lang w:eastAsia="zh-CN"/>
+        </w:rPr>
+        <w:t>def</w:t>
+      </w:r>
+      <w:r>
+        <w:rPr>
+          <w:rFonts w:ascii="Consolas" w:eastAsia="Times New Roman" w:hAnsi="Consolas" w:cs="Times New Roman"/>
+          <w:color w:val="D4D4D4"/>
+          <w:sz w:val="21"/>
+          <w:szCs w:val="21"/>
+          <w:lang w:eastAsia="zh-CN"/>
+        </w:rPr>
+        <w:t xml:space="preserve"> </w:t>
+      </w:r>
+      <w:proofErr w:type="spellStart"/>
+      <w:r>
+        <w:rPr>
+          <w:rFonts w:ascii="Consolas" w:eastAsia="Times New Roman" w:hAnsi="Consolas" w:cs="Times New Roman"/>
+          <w:color w:val="DCDCAA"/>
+          <w:sz w:val="21"/>
+          <w:szCs w:val="21"/>
+          <w:lang w:eastAsia="zh-CN"/>
+        </w:rPr>
+        <w:t>on_</w:t>
+      </w:r>
+      <w:proofErr w:type="gramStart"/>
+      <w:r>
+        <w:rPr>
+          <w:rFonts w:ascii="Consolas" w:eastAsia="Times New Roman" w:hAnsi="Consolas" w:cs="Times New Roman"/>
+          <w:color w:val="DCDCAA"/>
+          <w:sz w:val="21"/>
+          <w:szCs w:val="21"/>
+          <w:lang w:eastAsia="zh-CN"/>
+        </w:rPr>
+        <w:t>message</w:t>
+      </w:r>
+      <w:proofErr w:type="spellEnd"/>
+      <w:r>
+        <w:rPr>
+          <w:rFonts w:ascii="Consolas" w:eastAsia="Times New Roman" w:hAnsi="Consolas" w:cs="Times New Roman"/>
+          <w:color w:val="D4D4D4"/>
+          <w:sz w:val="21"/>
+          <w:szCs w:val="21"/>
+          <w:lang w:eastAsia="zh-CN"/>
+        </w:rPr>
+        <w:t>(</w:t>
+      </w:r>
+      <w:proofErr w:type="gramEnd"/>
+      <w:r>
+        <w:rPr>
+          <w:rFonts w:ascii="Consolas" w:eastAsia="Times New Roman" w:hAnsi="Consolas" w:cs="Times New Roman"/>
+          <w:color w:val="9CDCFE"/>
+          <w:sz w:val="21"/>
+          <w:szCs w:val="21"/>
+          <w:lang w:eastAsia="zh-CN"/>
+        </w:rPr>
+        <w:t>client</w:t>
+      </w:r>
+      <w:r>
+        <w:rPr>
+          <w:rFonts w:ascii="Consolas" w:eastAsia="Times New Roman" w:hAnsi="Consolas" w:cs="Times New Roman"/>
+          <w:color w:val="D4D4D4"/>
+          <w:sz w:val="21"/>
+          <w:szCs w:val="21"/>
+          <w:lang w:eastAsia="zh-CN"/>
+        </w:rPr>
+        <w:t xml:space="preserve">, </w:t>
+      </w:r>
+      <w:proofErr w:type="spellStart"/>
+      <w:r>
+        <w:rPr>
+          <w:rFonts w:ascii="Consolas" w:eastAsia="Times New Roman" w:hAnsi="Consolas" w:cs="Times New Roman"/>
+          <w:color w:val="9CDCFE"/>
+          <w:sz w:val="21"/>
+          <w:szCs w:val="21"/>
+          <w:lang w:eastAsia="zh-CN"/>
+        </w:rPr>
+        <w:t>userdata</w:t>
+      </w:r>
+      <w:proofErr w:type="spellEnd"/>
+      <w:r>
+        <w:rPr>
+          <w:rFonts w:ascii="Consolas" w:eastAsia="Times New Roman" w:hAnsi="Consolas" w:cs="Times New Roman"/>
+          <w:color w:val="D4D4D4"/>
+          <w:sz w:val="21"/>
+          <w:szCs w:val="21"/>
+          <w:lang w:eastAsia="zh-CN"/>
+        </w:rPr>
+        <w:t xml:space="preserve">, </w:t>
+      </w:r>
+      <w:r>
+        <w:rPr>
+          <w:rFonts w:ascii="Consolas" w:eastAsia="Times New Roman" w:hAnsi="Consolas" w:cs="Times New Roman"/>
+          <w:color w:val="9CDCFE"/>
+          <w:sz w:val="21"/>
+          <w:szCs w:val="21"/>
+          <w:lang w:eastAsia="zh-CN"/>
+        </w:rPr>
+        <w:t>message</w:t>
+      </w:r>
+      <w:r>
+        <w:rPr>
+          <w:rFonts w:ascii="Consolas" w:eastAsia="Times New Roman" w:hAnsi="Consolas" w:cs="Times New Roman"/>
+          <w:color w:val="D4D4D4"/>
+          <w:sz w:val="21"/>
+          <w:szCs w:val="21"/>
+          <w:lang w:eastAsia="zh-CN"/>
+        </w:rPr>
+        <w:t>):</w:t>
+      </w:r>
+    </w:p>
+    <w:p>
+      <w:pPr>
+        <w:shd w:val="clear" w:color="auto" w:fill="1E1E1E"/>
+        <w:spacing w:line="285" w:lineRule="atLeast"/>
+        <w:rPr>
+          <w:rFonts w:ascii="Consolas" w:eastAsia="Times New Roman" w:hAnsi="Consolas" w:cs="Times New Roman"/>
+          <w:color w:val="D4D4D4"/>
+          <w:sz w:val="21"/>
+          <w:szCs w:val="21"/>
+          <w:lang w:eastAsia="zh-CN"/>
+        </w:rPr>
+      </w:pPr>
+      <w:r>
+        <w:rPr>
+          <w:rFonts w:ascii="Consolas" w:eastAsia="Times New Roman" w:hAnsi="Consolas" w:cs="Times New Roman"/>
+          <w:color w:val="D4D4D4"/>
+          <w:sz w:val="21"/>
+          <w:szCs w:val="21"/>
+          <w:lang w:eastAsia="zh-CN"/>
+        </w:rPr>
+        <w:t xml:space="preserve">    </w:t>
+      </w:r>
+      <w:r>
+        <w:rPr>
+          <w:rFonts w:ascii="Consolas" w:eastAsia="Times New Roman" w:hAnsi="Consolas" w:cs="Times New Roman"/>
+          <w:color w:val="C586C0"/>
+          <w:sz w:val="21"/>
+          <w:szCs w:val="21"/>
+          <w:lang w:eastAsia="zh-CN"/>
+        </w:rPr>
+        <w:t>if</w:t>
+      </w:r>
+      <w:r>
+        <w:rPr>
+          <w:rFonts w:ascii="Consolas" w:eastAsia="Times New Roman" w:hAnsi="Consolas" w:cs="Times New Roman"/>
+          <w:color w:val="D4D4D4"/>
+          <w:sz w:val="21"/>
+          <w:szCs w:val="21"/>
+          <w:lang w:eastAsia="zh-CN"/>
+        </w:rPr>
+        <w:t xml:space="preserve"> </w:t>
+      </w:r>
+      <w:proofErr w:type="spellStart"/>
+      <w:proofErr w:type="gramStart"/>
+      <w:r>
+        <w:rPr>
+          <w:rFonts w:ascii="Consolas" w:eastAsia="Times New Roman" w:hAnsi="Consolas" w:cs="Times New Roman"/>
+          <w:color w:val="D4D4D4"/>
+          <w:sz w:val="21"/>
+          <w:szCs w:val="21"/>
+          <w:lang w:eastAsia="zh-CN"/>
+        </w:rPr>
+        <w:t>message.topic</w:t>
+      </w:r>
+      <w:proofErr w:type="spellEnd"/>
+      <w:proofErr w:type="gramEnd"/>
+      <w:r>
+        <w:rPr>
+          <w:rFonts w:ascii="Consolas" w:eastAsia="Times New Roman" w:hAnsi="Consolas" w:cs="Times New Roman"/>
+          <w:color w:val="D4D4D4"/>
+          <w:sz w:val="21"/>
+          <w:szCs w:val="21"/>
+          <w:lang w:eastAsia="zh-CN"/>
+        </w:rPr>
+        <w:t xml:space="preserve"> == </w:t>
+      </w:r>
+      <w:r>
+        <w:rPr>
+          <w:rFonts w:ascii="Consolas" w:eastAsia="Times New Roman" w:hAnsi="Consolas" w:cs="Times New Roman"/>
+          <w:color w:val="CE9178"/>
+          <w:sz w:val="21"/>
+          <w:szCs w:val="21"/>
+          <w:lang w:eastAsia="zh-CN"/>
+        </w:rPr>
+        <w:t>"weather/temp"</w:t>
+      </w:r>
+      <w:r>
+        <w:rPr>
+          <w:rFonts w:ascii="Consolas" w:eastAsia="Times New Roman" w:hAnsi="Consolas" w:cs="Times New Roman"/>
+          <w:color w:val="D4D4D4"/>
+          <w:sz w:val="21"/>
+          <w:szCs w:val="21"/>
+          <w:lang w:eastAsia="zh-CN"/>
+        </w:rPr>
+        <w:t>:</w:t>
+      </w:r>
+    </w:p>
+    <w:p>
+      <w:pPr>
+        <w:shd w:val="clear" w:color="auto" w:fill="1E1E1E"/>
+        <w:spacing w:line="285" w:lineRule="atLeast"/>
+        <w:rPr>
+          <w:rFonts w:ascii="Consolas" w:eastAsia="Times New Roman" w:hAnsi="Consolas" w:cs="Times New Roman"/>
+          <w:color w:val="D4D4D4"/>
+          <w:sz w:val="21"/>
+          <w:szCs w:val="21"/>
+          <w:lang w:eastAsia="zh-CN"/>
+        </w:rPr>
+      </w:pPr>
+      <w:r>
+        <w:rPr>
+          <w:rFonts w:ascii="Consolas" w:eastAsia="Times New Roman" w:hAnsi="Consolas" w:cs="Times New Roman"/>
+          <w:color w:val="D4D4D4"/>
+          <w:sz w:val="21"/>
+          <w:szCs w:val="21"/>
+          <w:lang w:eastAsia="zh-CN"/>
+        </w:rPr>
+        <w:t xml:space="preserve">        </w:t>
+      </w:r>
+      <w:proofErr w:type="spellStart"/>
+      <w:r>
+        <w:rPr>
+          <w:rFonts w:ascii="Consolas" w:eastAsia="Times New Roman" w:hAnsi="Consolas" w:cs="Times New Roman"/>
+          <w:color w:val="D4D4D4"/>
+          <w:sz w:val="21"/>
+          <w:szCs w:val="21"/>
+          <w:lang w:eastAsia="zh-CN"/>
+        </w:rPr>
+        <w:t>float_temp</w:t>
+      </w:r>
+      <w:proofErr w:type="spellEnd"/>
+      <w:r>
+        <w:rPr>
+          <w:rFonts w:ascii="Consolas" w:eastAsia="Times New Roman" w:hAnsi="Consolas" w:cs="Times New Roman"/>
+          <w:color w:val="D4D4D4"/>
+          <w:sz w:val="21"/>
+          <w:szCs w:val="21"/>
+          <w:lang w:eastAsia="zh-CN"/>
+        </w:rPr>
+        <w:t xml:space="preserve"> = </w:t>
+      </w:r>
+      <w:r>
+        <w:rPr>
+          <w:rFonts w:ascii="Consolas" w:eastAsia="Times New Roman" w:hAnsi="Consolas" w:cs="Times New Roman"/>
+          <w:color w:val="4EC9B0"/>
+          <w:sz w:val="21"/>
+          <w:szCs w:val="21"/>
+          <w:lang w:eastAsia="zh-CN"/>
+        </w:rPr>
+        <w:t>float</w:t>
+      </w:r>
+      <w:r>
+        <w:rPr>
+          <w:rFonts w:ascii="Consolas" w:eastAsia="Times New Roman" w:hAnsi="Consolas" w:cs="Times New Roman"/>
+          <w:color w:val="D4D4D4"/>
+          <w:sz w:val="21"/>
+          <w:szCs w:val="21"/>
+          <w:lang w:eastAsia="zh-CN"/>
+        </w:rPr>
+        <w:t>(</w:t>
+      </w:r>
+      <w:proofErr w:type="spellStart"/>
+      <w:proofErr w:type="gramStart"/>
+      <w:r>
+        <w:rPr>
+          <w:rFonts w:ascii="Consolas" w:eastAsia="Times New Roman" w:hAnsi="Consolas" w:cs="Times New Roman"/>
+          <w:color w:val="D4D4D4"/>
+          <w:sz w:val="21"/>
+          <w:szCs w:val="21"/>
+          <w:lang w:eastAsia="zh-CN"/>
+        </w:rPr>
+        <w:t>message.payload</w:t>
+      </w:r>
+      <w:proofErr w:type="gramEnd"/>
+      <w:r>
+        <w:rPr>
+          <w:rFonts w:ascii="Consolas" w:eastAsia="Times New Roman" w:hAnsi="Consolas" w:cs="Times New Roman"/>
+          <w:color w:val="D4D4D4"/>
+          <w:sz w:val="21"/>
+          <w:szCs w:val="21"/>
+          <w:lang w:eastAsia="zh-CN"/>
+        </w:rPr>
+        <w:t>.decode</w:t>
+      </w:r>
+      <w:proofErr w:type="spellEnd"/>
+      <w:r>
+        <w:rPr>
+          <w:rFonts w:ascii="Consolas" w:eastAsia="Times New Roman" w:hAnsi="Consolas" w:cs="Times New Roman"/>
+          <w:color w:val="D4D4D4"/>
+          <w:sz w:val="21"/>
+          <w:szCs w:val="21"/>
+          <w:lang w:eastAsia="zh-CN"/>
+        </w:rPr>
+        <w:t>(</w:t>
+      </w:r>
+      <w:r>
+        <w:rPr>
+          <w:rFonts w:ascii="Consolas" w:eastAsia="Times New Roman" w:hAnsi="Consolas" w:cs="Times New Roman"/>
+          <w:color w:val="CE9178"/>
+          <w:sz w:val="21"/>
+          <w:szCs w:val="21"/>
+          <w:lang w:eastAsia="zh-CN"/>
+        </w:rPr>
+        <w:t>'utf-8'</w:t>
+      </w:r>
+      <w:r>
+        <w:rPr>
+          <w:rFonts w:ascii="Consolas" w:eastAsia="Times New Roman" w:hAnsi="Consolas" w:cs="Times New Roman"/>
+          <w:color w:val="D4D4D4"/>
+          <w:sz w:val="21"/>
+          <w:szCs w:val="21"/>
+          <w:lang w:eastAsia="zh-CN"/>
+        </w:rPr>
+        <w:t>))</w:t>
+      </w:r>
+    </w:p>
+    <w:p>
+      <w:pPr>
+        <w:shd w:val="clear" w:color="auto" w:fill="1E1E1E"/>
+        <w:spacing w:line="285" w:lineRule="atLeast"/>
+        <w:rPr>
+          <w:rFonts w:ascii="Consolas" w:eastAsia="Times New Roman" w:hAnsi="Consolas" w:cs="Times New Roman"/>
+          <w:color w:val="D4D4D4"/>
+          <w:sz w:val="21"/>
+          <w:szCs w:val="21"/>
+          <w:lang w:eastAsia="zh-CN"/>
+        </w:rPr>
+      </w:pPr>
+      <w:r>
+        <w:rPr>
+          <w:rFonts w:ascii="Consolas" w:eastAsia="Times New Roman" w:hAnsi="Consolas" w:cs="Times New Roman"/>
+          <w:color w:val="D4D4D4"/>
+          <w:sz w:val="21"/>
+          <w:szCs w:val="21"/>
+          <w:lang w:eastAsia="zh-CN"/>
+        </w:rPr>
+        <w:t xml:space="preserve">        reply = </w:t>
+      </w:r>
+      <w:proofErr w:type="spellStart"/>
+      <w:r>
+        <w:rPr>
+          <w:rFonts w:ascii="Consolas" w:eastAsia="Times New Roman" w:hAnsi="Consolas" w:cs="Times New Roman"/>
+          <w:color w:val="D4D4D4"/>
+          <w:sz w:val="21"/>
+          <w:szCs w:val="21"/>
+          <w:lang w:eastAsia="zh-CN"/>
+        </w:rPr>
+        <w:t>classify_temp</w:t>
+      </w:r>
+      <w:proofErr w:type="spellEnd"/>
+      <w:r>
+        <w:rPr>
+          <w:rFonts w:ascii="Consolas" w:eastAsia="Times New Roman" w:hAnsi="Consolas" w:cs="Times New Roman"/>
+          <w:color w:val="D4D4D4"/>
+          <w:sz w:val="21"/>
+          <w:szCs w:val="21"/>
+          <w:lang w:eastAsia="zh-CN"/>
+        </w:rPr>
+        <w:t>(</w:t>
+      </w:r>
+      <w:proofErr w:type="spellStart"/>
+      <w:r>
+        <w:rPr>
+          <w:rFonts w:ascii="Consolas" w:eastAsia="Times New Roman" w:hAnsi="Consolas" w:cs="Times New Roman"/>
+          <w:color w:val="D4D4D4"/>
+          <w:sz w:val="21"/>
+          <w:szCs w:val="21"/>
+          <w:lang w:eastAsia="zh-CN"/>
+        </w:rPr>
+        <w:t>float_temp</w:t>
+      </w:r>
+      <w:proofErr w:type="spellEnd"/>
+      <w:r>
+        <w:rPr>
+          <w:rFonts w:ascii="Consolas" w:eastAsia="Times New Roman" w:hAnsi="Consolas" w:cs="Times New Roman"/>
+          <w:color w:val="D4D4D4"/>
+          <w:sz w:val="21"/>
+          <w:szCs w:val="21"/>
+          <w:lang w:eastAsia="zh-CN"/>
+        </w:rPr>
+        <w:t>)</w:t>
+      </w:r>
+    </w:p>
+    <w:p>
+      <w:pPr>
+        <w:shd w:val="clear" w:color="auto" w:fill="1E1E1E"/>
+        <w:spacing w:line="285" w:lineRule="atLeast"/>
+        <w:rPr>
+          <w:rFonts w:ascii="Consolas" w:eastAsia="Times New Roman" w:hAnsi="Consolas" w:cs="Times New Roman"/>
+          <w:color w:val="D4D4D4"/>
+          <w:sz w:val="21"/>
+          <w:szCs w:val="21"/>
+          <w:lang w:eastAsia="zh-CN"/>
+        </w:rPr>
+      </w:pPr>
+      <w:r>
+        <w:rPr>
+          <w:rFonts w:ascii="Consolas" w:eastAsia="Times New Roman" w:hAnsi="Consolas" w:cs="Times New Roman"/>
+          <w:color w:val="D4D4D4"/>
+          <w:sz w:val="21"/>
+          <w:szCs w:val="21"/>
+          <w:lang w:eastAsia="zh-CN"/>
+        </w:rPr>
+        <w:t xml:space="preserve">        </w:t>
+      </w:r>
+      <w:r>
+        <w:rPr>
+          <w:rFonts w:ascii="Consolas" w:eastAsia="Times New Roman" w:hAnsi="Consolas" w:cs="Times New Roman"/>
+          <w:color w:val="C586C0"/>
+          <w:sz w:val="21"/>
+          <w:szCs w:val="21"/>
+          <w:lang w:eastAsia="zh-CN"/>
+        </w:rPr>
+        <w:t>if</w:t>
+      </w:r>
+      <w:r>
+        <w:rPr>
+          <w:rFonts w:ascii="Consolas" w:eastAsia="Times New Roman" w:hAnsi="Consolas" w:cs="Times New Roman"/>
+          <w:color w:val="D4D4D4"/>
+          <w:sz w:val="21"/>
+          <w:szCs w:val="21"/>
+          <w:lang w:eastAsia="zh-CN"/>
+        </w:rPr>
+        <w:t xml:space="preserve"> reply:</w:t>
+      </w:r>
+    </w:p>
+    <w:p>
+      <w:pPr>
+        <w:shd w:val="clear" w:color="auto" w:fill="1E1E1E"/>
+        <w:spacing w:line="285" w:lineRule="atLeast"/>
+        <w:rPr>
+          <w:rFonts w:ascii="Consolas" w:eastAsia="Times New Roman" w:hAnsi="Consolas" w:cs="Times New Roman"/>
+          <w:color w:val="D4D4D4"/>
+          <w:sz w:val="21"/>
+          <w:szCs w:val="21"/>
+          <w:lang w:eastAsia="zh-CN"/>
+        </w:rPr>
+      </w:pPr>
+      <w:r>
+        <w:rPr>
+          <w:rFonts w:ascii="Consolas" w:eastAsia="Times New Roman" w:hAnsi="Consolas" w:cs="Times New Roman"/>
+          <w:color w:val="D4D4D4"/>
+          <w:sz w:val="21"/>
+          <w:szCs w:val="21"/>
+          <w:lang w:eastAsia="zh-CN"/>
+        </w:rPr>
+        <w:t xml:space="preserve">            </w:t>
+      </w:r>
+      <w:proofErr w:type="spellStart"/>
+      <w:proofErr w:type="gramStart"/>
+      <w:r>
+        <w:rPr>
+          <w:rFonts w:ascii="Consolas" w:eastAsia="Times New Roman" w:hAnsi="Consolas" w:cs="Times New Roman"/>
+          <w:color w:val="D4D4D4"/>
+          <w:sz w:val="21"/>
+          <w:szCs w:val="21"/>
+          <w:lang w:eastAsia="zh-CN"/>
+        </w:rPr>
+        <w:t>client.publish</w:t>
+      </w:r>
+      <w:proofErr w:type="spellEnd"/>
+      <w:proofErr w:type="gramEnd"/>
+      <w:r>
+        <w:rPr>
+          <w:rFonts w:ascii="Consolas" w:eastAsia="Times New Roman" w:hAnsi="Consolas" w:cs="Times New Roman"/>
+          <w:color w:val="D4D4D4"/>
+          <w:sz w:val="21"/>
+          <w:szCs w:val="21"/>
+          <w:lang w:eastAsia="zh-CN"/>
+        </w:rPr>
+        <w:t>(</w:t>
+      </w:r>
+      <w:r>
+        <w:rPr>
+          <w:rFonts w:ascii="Consolas" w:eastAsia="Times New Roman" w:hAnsi="Consolas" w:cs="Times New Roman"/>
+          <w:color w:val="CE9178"/>
+          <w:sz w:val="21"/>
+          <w:szCs w:val="21"/>
+          <w:lang w:eastAsia="zh-CN"/>
+        </w:rPr>
+        <w:t>"weather/temp"</w:t>
+      </w:r>
+      <w:r>
+        <w:rPr>
+          <w:rFonts w:ascii="Consolas" w:eastAsia="Times New Roman" w:hAnsi="Consolas" w:cs="Times New Roman"/>
+          <w:color w:val="D4D4D4"/>
+          <w:sz w:val="21"/>
+          <w:szCs w:val="21"/>
+          <w:lang w:eastAsia="zh-CN"/>
+        </w:rPr>
+        <w:t>, reply)</w:t>
+      </w:r>
+    </w:p>
+    <w:p>
+      <w:pPr>
+        <w:shd w:val="clear" w:color="auto" w:fill="1E1E1E"/>
+        <w:spacing w:line="285" w:lineRule="atLeast"/>
+        <w:rPr>
+          <w:rFonts w:ascii="Consolas" w:eastAsia="Times New Roman" w:hAnsi="Consolas" w:cs="Times New Roman"/>
+          <w:color w:val="D4D4D4"/>
+          <w:sz w:val="21"/>
+          <w:szCs w:val="21"/>
+          <w:lang w:eastAsia="zh-CN"/>
+        </w:rPr>
+      </w:pPr>
+    </w:p>
+    <w:p>
+      <w:pPr>
+        <w:shd w:val="clear" w:color="auto" w:fill="1E1E1E"/>
+        <w:spacing w:line="285" w:lineRule="atLeast"/>
+        <w:rPr>
+          <w:rFonts w:ascii="Consolas" w:eastAsia="Times New Roman" w:hAnsi="Consolas" w:cs="Times New Roman"/>
+          <w:color w:val="D4D4D4"/>
+          <w:sz w:val="21"/>
+          <w:szCs w:val="21"/>
+          <w:lang w:eastAsia="zh-CN"/>
+        </w:rPr>
+      </w:pPr>
+      <w:r>
+        <w:rPr>
+          <w:rFonts w:ascii="Consolas" w:eastAsia="Times New Roman" w:hAnsi="Consolas" w:cs="Times New Roman"/>
+          <w:color w:val="569CD6"/>
+          <w:sz w:val="21"/>
+          <w:szCs w:val="21"/>
+          <w:lang w:eastAsia="zh-CN"/>
+        </w:rPr>
+        <w:t>def</w:t>
+      </w:r>
+      <w:r>
+        <w:rPr>
+          <w:rFonts w:ascii="Consolas" w:eastAsia="Times New Roman" w:hAnsi="Consolas" w:cs="Times New Roman"/>
+          <w:color w:val="D4D4D4"/>
+          <w:sz w:val="21"/>
+          <w:szCs w:val="21"/>
+          <w:lang w:eastAsia="zh-CN"/>
+        </w:rPr>
+        <w:t xml:space="preserve"> </w:t>
+      </w:r>
+      <w:proofErr w:type="spellStart"/>
+      <w:r>
+        <w:rPr>
+          <w:rFonts w:ascii="Consolas" w:eastAsia="Times New Roman" w:hAnsi="Consolas" w:cs="Times New Roman"/>
+          <w:color w:val="DCDCAA"/>
+          <w:sz w:val="21"/>
+          <w:szCs w:val="21"/>
+          <w:lang w:eastAsia="zh-CN"/>
+        </w:rPr>
+        <w:t>classify_temp</w:t>
+      </w:r>
+      <w:proofErr w:type="spellEnd"/>
+      <w:r>
+        <w:rPr>
+          <w:rFonts w:ascii="Consolas" w:eastAsia="Times New Roman" w:hAnsi="Consolas" w:cs="Times New Roman"/>
+          <w:color w:val="D4D4D4"/>
+          <w:sz w:val="21"/>
+          <w:szCs w:val="21"/>
+          <w:lang w:eastAsia="zh-CN"/>
+        </w:rPr>
+        <w:t>(</w:t>
+      </w:r>
+      <w:r>
+        <w:rPr>
+          <w:rFonts w:ascii="Consolas" w:eastAsia="Times New Roman" w:hAnsi="Consolas" w:cs="Times New Roman"/>
+          <w:color w:val="9CDCFE"/>
+          <w:sz w:val="21"/>
+          <w:szCs w:val="21"/>
+          <w:lang w:eastAsia="zh-CN"/>
+        </w:rPr>
+        <w:t>temp</w:t>
+      </w:r>
+      <w:r>
+        <w:rPr>
+          <w:rFonts w:ascii="Consolas" w:eastAsia="Times New Roman" w:hAnsi="Consolas" w:cs="Times New Roman"/>
+          <w:color w:val="D4D4D4"/>
+          <w:sz w:val="21"/>
+          <w:szCs w:val="21"/>
+          <w:lang w:eastAsia="zh-CN"/>
+        </w:rPr>
+        <w:t>):</w:t>
+      </w:r>
+    </w:p>
+    <w:p>
+      <w:pPr>
+        <w:shd w:val="clear" w:color="auto" w:fill="1E1E1E"/>
+        <w:spacing w:line="285" w:lineRule="atLeast"/>
+        <w:rPr>
+          <w:rFonts w:ascii="Consolas" w:eastAsia="Times New Roman" w:hAnsi="Consolas" w:cs="Times New Roman"/>
+          <w:color w:val="D4D4D4"/>
+          <w:sz w:val="21"/>
+          <w:szCs w:val="21"/>
+          <w:lang w:eastAsia="zh-CN"/>
+        </w:rPr>
+      </w:pPr>
+      <w:r>
+        <w:rPr>
+          <w:rFonts w:ascii="Consolas" w:eastAsia="Times New Roman" w:hAnsi="Consolas" w:cs="Times New Roman"/>
+          <w:color w:val="D4D4D4"/>
+          <w:sz w:val="21"/>
+          <w:szCs w:val="21"/>
+          <w:lang w:eastAsia="zh-CN"/>
+        </w:rPr>
+        <w:t xml:space="preserve">    reply = </w:t>
+      </w:r>
+      <w:r>
+        <w:rPr>
+          <w:rFonts w:ascii="Consolas" w:eastAsia="Times New Roman" w:hAnsi="Consolas" w:cs="Times New Roman"/>
+          <w:color w:val="569CD6"/>
+          <w:sz w:val="21"/>
+          <w:szCs w:val="21"/>
+          <w:lang w:eastAsia="zh-CN"/>
+        </w:rPr>
+        <w:t>None</w:t>
+      </w:r>
+    </w:p>
+    <w:p>
+      <w:pPr>
+        <w:shd w:val="clear" w:color="auto" w:fill="1E1E1E"/>
+        <w:spacing w:line="285" w:lineRule="atLeast"/>
+        <w:rPr>
+          <w:rFonts w:ascii="Consolas" w:eastAsia="Times New Roman" w:hAnsi="Consolas" w:cs="Times New Roman"/>
+          <w:color w:val="D4D4D4"/>
+          <w:sz w:val="21"/>
+          <w:szCs w:val="21"/>
+          <w:lang w:eastAsia="zh-CN"/>
+        </w:rPr>
+      </w:pPr>
+      <w:r>
+        <w:rPr>
+          <w:rFonts w:ascii="Consolas" w:eastAsia="Times New Roman" w:hAnsi="Consolas" w:cs="Times New Roman"/>
+          <w:color w:val="D4D4D4"/>
+          <w:sz w:val="21"/>
+          <w:szCs w:val="21"/>
+          <w:lang w:eastAsia="zh-CN"/>
+        </w:rPr>
+        <w:t xml:space="preserve">    </w:t>
+      </w:r>
+      <w:r>
+        <w:rPr>
+          <w:rFonts w:ascii="Consolas" w:eastAsia="Times New Roman" w:hAnsi="Consolas" w:cs="Times New Roman"/>
+          <w:color w:val="C586C0"/>
+          <w:sz w:val="21"/>
+          <w:szCs w:val="21"/>
+          <w:lang w:eastAsia="zh-CN"/>
+        </w:rPr>
+        <w:t>if</w:t>
+      </w:r>
+      <w:r>
+        <w:rPr>
+          <w:rFonts w:ascii="Consolas" w:eastAsia="Times New Roman" w:hAnsi="Consolas" w:cs="Times New Roman"/>
+          <w:color w:val="D4D4D4"/>
+          <w:sz w:val="21"/>
+          <w:szCs w:val="21"/>
+          <w:lang w:eastAsia="zh-CN"/>
+        </w:rPr>
+        <w:t xml:space="preserve"> temp &gt; </w:t>
+      </w:r>
+      <w:r>
+        <w:rPr>
+          <w:rFonts w:ascii="Consolas" w:eastAsia="Times New Roman" w:hAnsi="Consolas" w:cs="Times New Roman"/>
+          <w:color w:val="B5CEA8"/>
+          <w:sz w:val="21"/>
+          <w:szCs w:val="21"/>
+          <w:lang w:eastAsia="zh-CN"/>
+        </w:rPr>
+        <w:t>30</w:t>
+      </w:r>
+      <w:r>
+        <w:rPr>
+          <w:rFonts w:ascii="Consolas" w:eastAsia="Times New Roman" w:hAnsi="Consolas" w:cs="Times New Roman"/>
+          <w:color w:val="D4D4D4"/>
+          <w:sz w:val="21"/>
+          <w:szCs w:val="21"/>
+          <w:lang w:eastAsia="zh-CN"/>
+        </w:rPr>
+        <w:t>:</w:t>
+      </w:r>
+    </w:p>
+    <w:p>
+      <w:pPr>
+        <w:shd w:val="clear" w:color="auto" w:fill="1E1E1E"/>
+        <w:spacing w:line="285" w:lineRule="atLeast"/>
+        <w:rPr>
+          <w:rFonts w:ascii="Consolas" w:eastAsia="Times New Roman" w:hAnsi="Consolas" w:cs="Times New Roman"/>
+          <w:color w:val="D4D4D4"/>
+          <w:sz w:val="21"/>
+          <w:szCs w:val="21"/>
+          <w:lang w:eastAsia="zh-CN"/>
+        </w:rPr>
+      </w:pPr>
+      <w:r>
+        <w:rPr>
+          <w:rFonts w:ascii="Consolas" w:eastAsia="Times New Roman" w:hAnsi="Consolas" w:cs="Times New Roman"/>
+          <w:color w:val="D4D4D4"/>
+          <w:sz w:val="21"/>
+          <w:szCs w:val="21"/>
+          <w:lang w:eastAsia="zh-CN"/>
+        </w:rPr>
+        <w:t xml:space="preserve">        </w:t>
+      </w:r>
+      <w:proofErr w:type="gramStart"/>
+      <w:r>
+        <w:rPr>
+          <w:rFonts w:ascii="Consolas" w:eastAsia="Times New Roman" w:hAnsi="Consolas" w:cs="Times New Roman"/>
+          <w:color w:val="DCDCAA"/>
+          <w:sz w:val="21"/>
+          <w:szCs w:val="21"/>
+          <w:lang w:eastAsia="zh-CN"/>
+        </w:rPr>
+        <w:t>print</w:t>
+      </w:r>
+      <w:r>
+        <w:rPr>
+          <w:rFonts w:ascii="Consolas" w:eastAsia="Times New Roman" w:hAnsi="Consolas" w:cs="Times New Roman"/>
+          <w:color w:val="D4D4D4"/>
+          <w:sz w:val="21"/>
+          <w:szCs w:val="21"/>
+          <w:lang w:eastAsia="zh-CN"/>
+        </w:rPr>
+        <w:t>(</w:t>
+      </w:r>
+      <w:proofErr w:type="gramEnd"/>
+      <w:r>
+        <w:rPr>
+          <w:rFonts w:ascii="Consolas" w:eastAsia="Times New Roman" w:hAnsi="Consolas" w:cs="Times New Roman"/>
+          <w:color w:val="CE9178"/>
+          <w:sz w:val="21"/>
+          <w:szCs w:val="21"/>
+          <w:lang w:eastAsia="zh-CN"/>
+        </w:rPr>
+        <w:t>"Too hot! Opening window..."</w:t>
+      </w:r>
+      <w:r>
+        <w:rPr>
+          <w:rFonts w:ascii="Consolas" w:eastAsia="Times New Roman" w:hAnsi="Consolas" w:cs="Times New Roman"/>
+          <w:color w:val="D4D4D4"/>
+          <w:sz w:val="21"/>
+          <w:szCs w:val="21"/>
+          <w:lang w:eastAsia="zh-CN"/>
+        </w:rPr>
+        <w:t>)</w:t>
+      </w:r>
+    </w:p>
+    <w:p>
+      <w:pPr>
+        <w:shd w:val="clear" w:color="auto" w:fill="1E1E1E"/>
+        <w:spacing w:line="285" w:lineRule="atLeast"/>
+        <w:rPr>
+          <w:rFonts w:ascii="Consolas" w:eastAsia="Times New Roman" w:hAnsi="Consolas" w:cs="Times New Roman"/>
+          <w:color w:val="D4D4D4"/>
+          <w:sz w:val="21"/>
+          <w:szCs w:val="21"/>
+          <w:lang w:eastAsia="zh-CN"/>
+        </w:rPr>
+      </w:pPr>
+      <w:r>
+        <w:rPr>
+          <w:rFonts w:ascii="Consolas" w:eastAsia="Times New Roman" w:hAnsi="Consolas" w:cs="Times New Roman"/>
+          <w:color w:val="D4D4D4"/>
+          <w:sz w:val="21"/>
+          <w:szCs w:val="21"/>
+          <w:lang w:eastAsia="zh-CN"/>
+        </w:rPr>
+        <w:t xml:space="preserve">        reply = </w:t>
+      </w:r>
+      <w:r>
+        <w:rPr>
+          <w:rFonts w:ascii="Consolas" w:eastAsia="Times New Roman" w:hAnsi="Consolas" w:cs="Times New Roman"/>
+          <w:color w:val="B5CEA8"/>
+          <w:sz w:val="21"/>
+          <w:szCs w:val="21"/>
+          <w:lang w:eastAsia="zh-CN"/>
+        </w:rPr>
+        <w:t>0</w:t>
+      </w:r>
+    </w:p>
+    <w:p>
+      <w:pPr>
+        <w:shd w:val="clear" w:color="auto" w:fill="1E1E1E"/>
+        <w:spacing w:line="285" w:lineRule="atLeast"/>
+        <w:rPr>
+          <w:rFonts w:ascii="Consolas" w:eastAsia="Times New Roman" w:hAnsi="Consolas" w:cs="Times New Roman"/>
+          <w:color w:val="D4D4D4"/>
+          <w:sz w:val="21"/>
+          <w:szCs w:val="21"/>
+          <w:lang w:eastAsia="zh-CN"/>
+        </w:rPr>
+      </w:pPr>
+      <w:r>
+        <w:rPr>
+          <w:rFonts w:ascii="Consolas" w:eastAsia="Times New Roman" w:hAnsi="Consolas" w:cs="Times New Roman"/>
+          <w:color w:val="D4D4D4"/>
+          <w:sz w:val="21"/>
+          <w:szCs w:val="21"/>
+          <w:lang w:eastAsia="zh-CN"/>
+        </w:rPr>
+        <w:t xml:space="preserve">    </w:t>
+      </w:r>
+      <w:proofErr w:type="spellStart"/>
+      <w:r>
+        <w:rPr>
+          <w:rFonts w:ascii="Consolas" w:eastAsia="Times New Roman" w:hAnsi="Consolas" w:cs="Times New Roman"/>
+          <w:color w:val="C586C0"/>
+          <w:sz w:val="21"/>
+          <w:szCs w:val="21"/>
+          <w:lang w:eastAsia="zh-CN"/>
+        </w:rPr>
+        <w:t>elif</w:t>
+      </w:r>
+      <w:proofErr w:type="spellEnd"/>
+      <w:r>
+        <w:rPr>
+          <w:rFonts w:ascii="Consolas" w:eastAsia="Times New Roman" w:hAnsi="Consolas" w:cs="Times New Roman"/>
+          <w:color w:val="D4D4D4"/>
+          <w:sz w:val="21"/>
+          <w:szCs w:val="21"/>
+          <w:lang w:eastAsia="zh-CN"/>
+        </w:rPr>
+        <w:t xml:space="preserve"> temp &lt; </w:t>
+      </w:r>
+      <w:r>
+        <w:rPr>
+          <w:rFonts w:ascii="Consolas" w:eastAsia="Times New Roman" w:hAnsi="Consolas" w:cs="Times New Roman"/>
+          <w:color w:val="B5CEA8"/>
+          <w:sz w:val="21"/>
+          <w:szCs w:val="21"/>
+          <w:lang w:eastAsia="zh-CN"/>
+        </w:rPr>
+        <w:t>25</w:t>
+      </w:r>
+      <w:r>
+        <w:rPr>
+          <w:rFonts w:ascii="Consolas" w:eastAsia="Times New Roman" w:hAnsi="Consolas" w:cs="Times New Roman"/>
+          <w:color w:val="D4D4D4"/>
+          <w:sz w:val="21"/>
+          <w:szCs w:val="21"/>
+          <w:lang w:eastAsia="zh-CN"/>
+        </w:rPr>
+        <w:t>:</w:t>
+      </w:r>
+    </w:p>
+    <w:p>
+      <w:pPr>
+        <w:shd w:val="clear" w:color="auto" w:fill="1E1E1E"/>
+        <w:spacing w:line="285" w:lineRule="atLeast"/>
+        <w:rPr>
+          <w:rFonts w:ascii="Consolas" w:eastAsia="Times New Roman" w:hAnsi="Consolas" w:cs="Times New Roman"/>
+          <w:color w:val="D4D4D4"/>
+          <w:sz w:val="21"/>
+          <w:szCs w:val="21"/>
+          <w:lang w:eastAsia="zh-CN"/>
+        </w:rPr>
+      </w:pPr>
+      <w:r>
+        <w:rPr>
+          <w:rFonts w:ascii="Consolas" w:eastAsia="Times New Roman" w:hAnsi="Consolas" w:cs="Times New Roman"/>
+          <w:color w:val="D4D4D4"/>
+          <w:sz w:val="21"/>
+          <w:szCs w:val="21"/>
+          <w:lang w:eastAsia="zh-CN"/>
+        </w:rPr>
+        <w:t xml:space="preserve">        </w:t>
+      </w:r>
+      <w:proofErr w:type="gramStart"/>
+      <w:r>
+        <w:rPr>
+          <w:rFonts w:ascii="Consolas" w:eastAsia="Times New Roman" w:hAnsi="Consolas" w:cs="Times New Roman"/>
+          <w:color w:val="DCDCAA"/>
+          <w:sz w:val="21"/>
+          <w:szCs w:val="21"/>
+          <w:lang w:eastAsia="zh-CN"/>
+        </w:rPr>
+        <w:t>print</w:t>
+      </w:r>
+      <w:r>
+        <w:rPr>
+          <w:rFonts w:ascii="Consolas" w:eastAsia="Times New Roman" w:hAnsi="Consolas" w:cs="Times New Roman"/>
+          <w:color w:val="D4D4D4"/>
+          <w:sz w:val="21"/>
+          <w:szCs w:val="21"/>
+          <w:lang w:eastAsia="zh-CN"/>
+        </w:rPr>
+        <w:t>(</w:t>
+      </w:r>
+      <w:proofErr w:type="gramEnd"/>
+      <w:r>
+        <w:rPr>
+          <w:rFonts w:ascii="Consolas" w:eastAsia="Times New Roman" w:hAnsi="Consolas" w:cs="Times New Roman"/>
+          <w:color w:val="CE9178"/>
+          <w:sz w:val="21"/>
+          <w:szCs w:val="21"/>
+          <w:lang w:eastAsia="zh-CN"/>
+        </w:rPr>
+        <w:t>"Too cold! Closing window..."</w:t>
+      </w:r>
+      <w:r>
+        <w:rPr>
+          <w:rFonts w:ascii="Consolas" w:eastAsia="Times New Roman" w:hAnsi="Consolas" w:cs="Times New Roman"/>
+          <w:color w:val="D4D4D4"/>
+          <w:sz w:val="21"/>
+          <w:szCs w:val="21"/>
+          <w:lang w:eastAsia="zh-CN"/>
+        </w:rPr>
+        <w:t>)</w:t>
+      </w:r>
+    </w:p>
+    <w:p>
+      <w:pPr>
+        <w:shd w:val="clear" w:color="auto" w:fill="1E1E1E"/>
+        <w:spacing w:line="285" w:lineRule="atLeast"/>
+        <w:rPr>
+          <w:rFonts w:ascii="Consolas" w:eastAsia="Times New Roman" w:hAnsi="Consolas" w:cs="Times New Roman"/>
+          <w:color w:val="D4D4D4"/>
+          <w:sz w:val="21"/>
+          <w:szCs w:val="21"/>
+          <w:lang w:eastAsia="zh-CN"/>
+        </w:rPr>
+      </w:pPr>
+      <w:r>
+        <w:rPr>
+          <w:rFonts w:ascii="Consolas" w:eastAsia="Times New Roman" w:hAnsi="Consolas" w:cs="Times New Roman"/>
+          <w:color w:val="D4D4D4"/>
+          <w:sz w:val="21"/>
+          <w:szCs w:val="21"/>
+          <w:lang w:eastAsia="zh-CN"/>
+        </w:rPr>
+        <w:t xml:space="preserve">        reply = </w:t>
+      </w:r>
+      <w:r>
+        <w:rPr>
+          <w:rFonts w:ascii="Consolas" w:eastAsia="Times New Roman" w:hAnsi="Consolas" w:cs="Times New Roman"/>
+          <w:color w:val="B5CEA8"/>
+          <w:sz w:val="21"/>
+          <w:szCs w:val="21"/>
+          <w:lang w:eastAsia="zh-CN"/>
+        </w:rPr>
+        <w:t>1</w:t>
+      </w:r>
+    </w:p>
+    <w:p>
+      <w:pPr>
+        <w:shd w:val="clear" w:color="auto" w:fill="1E1E1E"/>
+        <w:spacing w:line="285" w:lineRule="atLeast"/>
+        <w:rPr>
+          <w:rFonts w:ascii="Consolas" w:eastAsia="Times New Roman" w:hAnsi="Consolas" w:cs="Times New Roman"/>
+          <w:color w:val="D4D4D4"/>
+          <w:sz w:val="21"/>
+          <w:szCs w:val="21"/>
+          <w:lang w:eastAsia="zh-CN"/>
+        </w:rPr>
+      </w:pPr>
+      <w:r>
+        <w:rPr>
+          <w:rFonts w:ascii="Consolas" w:eastAsia="Times New Roman" w:hAnsi="Consolas" w:cs="Times New Roman"/>
+          <w:color w:val="D4D4D4"/>
+          <w:sz w:val="21"/>
+          <w:szCs w:val="21"/>
+          <w:lang w:eastAsia="zh-CN"/>
+        </w:rPr>
+        <w:t xml:space="preserve">    </w:t>
+      </w:r>
+      <w:r>
+        <w:rPr>
+          <w:rFonts w:ascii="Consolas" w:eastAsia="Times New Roman" w:hAnsi="Consolas" w:cs="Times New Roman"/>
+          <w:color w:val="C586C0"/>
+          <w:sz w:val="21"/>
+          <w:szCs w:val="21"/>
+          <w:lang w:eastAsia="zh-CN"/>
+        </w:rPr>
+        <w:t>else</w:t>
+      </w:r>
+      <w:r>
+        <w:rPr>
+          <w:rFonts w:ascii="Consolas" w:eastAsia="Times New Roman" w:hAnsi="Consolas" w:cs="Times New Roman"/>
+          <w:color w:val="D4D4D4"/>
+          <w:sz w:val="21"/>
+          <w:szCs w:val="21"/>
+          <w:lang w:eastAsia="zh-CN"/>
+        </w:rPr>
+        <w:t>:</w:t>
+      </w:r>
+    </w:p>
+    <w:p>
+      <w:pPr>
+        <w:shd w:val="clear" w:color="auto" w:fill="1E1E1E"/>
+        <w:spacing w:line="285" w:lineRule="atLeast"/>
+        <w:rPr>
+          <w:rFonts w:ascii="Consolas" w:eastAsia="Times New Roman" w:hAnsi="Consolas" w:cs="Times New Roman"/>
+          <w:color w:val="D4D4D4"/>
+          <w:sz w:val="21"/>
+          <w:szCs w:val="21"/>
+          <w:lang w:eastAsia="zh-CN"/>
+        </w:rPr>
+      </w:pPr>
+      <w:r>
+        <w:rPr>
+          <w:rFonts w:ascii="Consolas" w:eastAsia="Times New Roman" w:hAnsi="Consolas" w:cs="Times New Roman"/>
+          <w:color w:val="D4D4D4"/>
+          <w:sz w:val="21"/>
+          <w:szCs w:val="21"/>
+          <w:lang w:eastAsia="zh-CN"/>
+        </w:rPr>
+        <w:t xml:space="preserve">        </w:t>
+      </w:r>
+      <w:proofErr w:type="gramStart"/>
+      <w:r>
+        <w:rPr>
+          <w:rFonts w:ascii="Consolas" w:eastAsia="Times New Roman" w:hAnsi="Consolas" w:cs="Times New Roman"/>
+          <w:color w:val="DCDCAA"/>
+          <w:sz w:val="21"/>
+          <w:szCs w:val="21"/>
+          <w:lang w:eastAsia="zh-CN"/>
+        </w:rPr>
+        <w:t>print</w:t>
+      </w:r>
+      <w:r>
+        <w:rPr>
+          <w:rFonts w:ascii="Consolas" w:eastAsia="Times New Roman" w:hAnsi="Consolas" w:cs="Times New Roman"/>
+          <w:color w:val="D4D4D4"/>
+          <w:sz w:val="21"/>
+          <w:szCs w:val="21"/>
+          <w:lang w:eastAsia="zh-CN"/>
+        </w:rPr>
+        <w:t>(</w:t>
+      </w:r>
+      <w:proofErr w:type="gramEnd"/>
+      <w:r>
+        <w:rPr>
+          <w:rFonts w:ascii="Consolas" w:eastAsia="Times New Roman" w:hAnsi="Consolas" w:cs="Times New Roman"/>
+          <w:color w:val="CE9178"/>
+          <w:sz w:val="21"/>
+          <w:szCs w:val="21"/>
+          <w:lang w:eastAsia="zh-CN"/>
+        </w:rPr>
+        <w:t>"Between 25-30. Partially opening window..."</w:t>
+      </w:r>
+      <w:r>
+        <w:rPr>
+          <w:rFonts w:ascii="Consolas" w:eastAsia="Times New Roman" w:hAnsi="Consolas" w:cs="Times New Roman"/>
+          <w:color w:val="D4D4D4"/>
+          <w:sz w:val="21"/>
+          <w:szCs w:val="21"/>
+          <w:lang w:eastAsia="zh-CN"/>
+        </w:rPr>
+        <w:t>)</w:t>
+      </w:r>
+    </w:p>
+    <w:p>
+      <w:pPr>
+        <w:shd w:val="clear" w:color="auto" w:fill="1E1E1E"/>
+        <w:spacing w:line="285" w:lineRule="atLeast"/>
+        <w:rPr>
+          <w:rFonts w:ascii="Consolas" w:eastAsia="Times New Roman" w:hAnsi="Consolas" w:cs="Times New Roman"/>
+          <w:color w:val="D4D4D4"/>
+          <w:sz w:val="21"/>
+          <w:szCs w:val="21"/>
+          <w:lang w:eastAsia="zh-CN"/>
+        </w:rPr>
+      </w:pPr>
+      <w:r>
+        <w:rPr>
+          <w:rFonts w:ascii="Consolas" w:eastAsia="Times New Roman" w:hAnsi="Consolas" w:cs="Times New Roman"/>
+          <w:color w:val="D4D4D4"/>
+          <w:sz w:val="21"/>
+          <w:szCs w:val="21"/>
+          <w:lang w:eastAsia="zh-CN"/>
+        </w:rPr>
+        <w:t xml:space="preserve">        reply = </w:t>
+      </w:r>
+      <w:r>
+        <w:rPr>
+          <w:rFonts w:ascii="Consolas" w:eastAsia="Times New Roman" w:hAnsi="Consolas" w:cs="Times New Roman"/>
+          <w:color w:val="B5CEA8"/>
+          <w:sz w:val="21"/>
+          <w:szCs w:val="21"/>
+          <w:lang w:eastAsia="zh-CN"/>
+        </w:rPr>
+        <w:t>2</w:t>
+      </w:r>
+    </w:p>
+    <w:p>
+      <w:pPr>
+        <w:shd w:val="clear" w:color="auto" w:fill="1E1E1E"/>
+        <w:spacing w:line="285" w:lineRule="atLeast"/>
+        <w:rPr>
+          <w:rFonts w:ascii="Consolas" w:eastAsia="Times New Roman" w:hAnsi="Consolas" w:cs="Times New Roman"/>
+          <w:color w:val="D4D4D4"/>
+          <w:sz w:val="21"/>
+          <w:szCs w:val="21"/>
+          <w:lang w:eastAsia="zh-CN"/>
+        </w:rPr>
+      </w:pPr>
+    </w:p>
+    <w:p>
+      <w:pPr>
+        <w:shd w:val="clear" w:color="auto" w:fill="1E1E1E"/>
+        <w:spacing w:line="285" w:lineRule="atLeast"/>
+        <w:rPr>
+          <w:rFonts w:ascii="Consolas" w:eastAsia="Times New Roman" w:hAnsi="Consolas" w:cs="Times New Roman"/>
+          <w:color w:val="D4D4D4"/>
+          <w:sz w:val="21"/>
+          <w:szCs w:val="21"/>
+          <w:lang w:eastAsia="zh-CN"/>
+        </w:rPr>
+      </w:pPr>
+      <w:r>
+        <w:rPr>
+          <w:rFonts w:ascii="Consolas" w:eastAsia="Times New Roman" w:hAnsi="Consolas" w:cs="Times New Roman"/>
+          <w:color w:val="D4D4D4"/>
+          <w:sz w:val="21"/>
+          <w:szCs w:val="21"/>
+          <w:lang w:eastAsia="zh-CN"/>
+        </w:rPr>
+        <w:t xml:space="preserve">    </w:t>
+      </w:r>
+      <w:r>
+        <w:rPr>
+          <w:rFonts w:ascii="Consolas" w:eastAsia="Times New Roman" w:hAnsi="Consolas" w:cs="Times New Roman"/>
+          <w:color w:val="C586C0"/>
+          <w:sz w:val="21"/>
+          <w:szCs w:val="21"/>
+          <w:lang w:eastAsia="zh-CN"/>
+        </w:rPr>
+        <w:t>return</w:t>
+      </w:r>
+      <w:r>
+        <w:rPr>
+          <w:rFonts w:ascii="Consolas" w:eastAsia="Times New Roman" w:hAnsi="Consolas" w:cs="Times New Roman"/>
+          <w:color w:val="D4D4D4"/>
+          <w:sz w:val="21"/>
+          <w:szCs w:val="21"/>
+          <w:lang w:eastAsia="zh-CN"/>
+        </w:rPr>
+        <w:t xml:space="preserve"> </w:t>
+      </w:r>
+      <w:proofErr w:type="gramStart"/>
+      <w:r>
+        <w:rPr>
+          <w:rFonts w:ascii="Consolas" w:eastAsia="Times New Roman" w:hAnsi="Consolas" w:cs="Times New Roman"/>
+          <w:color w:val="D4D4D4"/>
+          <w:sz w:val="21"/>
+          <w:szCs w:val="21"/>
+          <w:lang w:eastAsia="zh-CN"/>
+        </w:rPr>
+        <w:t>reply</w:t>
+      </w:r>
+      <w:proofErr w:type="gramEnd"/>
     </w:p>
     <w:p>
       <w:pPr>
@@ -6067,6 +7650,7 @@
           <w:sz w:val="28"/>
           <w:szCs w:val="28"/>
         </w:rPr>
+        <w:lastRenderedPageBreak/>
         <w:t xml:space="preserve">Task </w:t>
       </w:r>
       <w:r>
@@ -6127,7 +7711,23 @@
           <w:rFonts w:cstheme="minorHAnsi"/>
           <w:color w:val="000000" w:themeColor="text1"/>
         </w:rPr>
-        <w:t>, publishes the DNT sensor readings, waits for a classifier response, actuates appropriately, and then puts the ESP32 device back into deep-sleep for 20 seconds. Explain and include this program in your report. (4 marks)</w:t>
+        <w:t xml:space="preserve">, publishes the DNT sensor readings, waits for a classifier response, actuates appropriately, and then puts the ESP32 device back into </w:t>
+      </w:r>
+      <w:proofErr w:type="gramStart"/>
+      <w:r>
+        <w:rPr>
+          <w:rFonts w:cstheme="minorHAnsi"/>
+          <w:color w:val="000000" w:themeColor="text1"/>
+        </w:rPr>
+        <w:t>deep-sleep</w:t>
+      </w:r>
+      <w:proofErr w:type="gramEnd"/>
+      <w:r>
+        <w:rPr>
+          <w:rFonts w:cstheme="minorHAnsi"/>
+          <w:color w:val="000000" w:themeColor="text1"/>
+        </w:rPr>
+        <w:t xml:space="preserve"> for 20 seconds. Explain and include this program in your report. (4 marks)</w:t>
       </w:r>
       <w:r>
         <w:rPr>

</xml_diff>